<commit_message>
Aggiunta file con i siti, da riportare sul file DESIGN STEP 1
</commit_message>
<xml_diff>
--- a/doc/DESIGN STEP 1.docx
+++ b/doc/DESIGN STEP 1.docx
@@ -25,6 +25,7 @@
           <w:color w:val="c00000"/>
         </w:rPr>
       </w:r>
+      <w:r/>
     </w:p>
     <w:p>
       <w:pPr>
@@ -57,10 +58,149 @@
           <w:szCs w:val="24"/>
         </w:rPr>
       </w:r>
+      <w:r/>
     </w:p>
     <w:p>
       <w:pPr>
-        <w:pStyle w:val="602"/>
+        <w:pStyle w:val="818"/>
+        <w:numPr>
+          <w:ilvl w:val="0"/>
+          <w:numId w:val="1"/>
+        </w:numPr>
+        <w:jc w:val="both"/>
+        <w:rPr>
+          <w:rFonts w:ascii="Cantarell" w:hAnsi="Cantarell" w:cs="Cantarell"/>
+          <w:sz w:val="24"/>
+          <w:szCs w:val="24"/>
+        </w:rPr>
+      </w:pPr>
+      <w:r>
+        <w:rPr>
+          <w:rFonts w:ascii="Cantarell" w:hAnsi="Cantarell" w:cs="Cantarell"/>
+          <w:sz w:val="24"/>
+          <w:szCs w:val="24"/>
+        </w:rPr>
+      </w:r>
+      <w:r>
+        <w:rPr>
+          <w:rFonts w:ascii="Cantarell" w:hAnsi="Cantarell" w:cs="Cantarell"/>
+          <w:sz w:val="24"/>
+          <w:szCs w:val="24"/>
+        </w:rPr>
+        <w:t xml:space="preserve">Salutile</w:t>
+      </w:r>
+      <w:r>
+        <w:rPr>
+          <w:rFonts w:ascii="Cantarell" w:hAnsi="Cantarell" w:cs="Cantarell"/>
+          <w:sz w:val="24"/>
+          <w:szCs w:val="24"/>
+        </w:rPr>
+      </w:r>
+      <w:r>
+        <w:rPr>
+          <w:rFonts w:ascii="Cantarell" w:hAnsi="Cantarell" w:cs="Cantarell"/>
+          <w:b w:val="0"/>
+          <w:bCs w:val="0"/>
+          <w:sz w:val="28"/>
+          <w:szCs w:val="28"/>
+        </w:rPr>
+      </w:r>
+    </w:p>
+    <w:p>
+      <w:pPr>
+        <w:pStyle w:val="818"/>
+        <w:numPr>
+          <w:ilvl w:val="0"/>
+          <w:numId w:val="1"/>
+        </w:numPr>
+        <w:jc w:val="both"/>
+        <w:rPr>
+          <w:rFonts w:ascii="Cantarell" w:hAnsi="Cantarell" w:cs="Cantarell"/>
+          <w:sz w:val="24"/>
+          <w:szCs w:val="24"/>
+        </w:rPr>
+      </w:pPr>
+      <w:r>
+        <w:rPr>
+          <w:rFonts w:ascii="Cantarell" w:hAnsi="Cantarell" w:cs="Cantarell"/>
+          <w:sz w:val="24"/>
+          <w:szCs w:val="24"/>
+        </w:rPr>
+      </w:r>
+      <w:r>
+        <w:rPr>
+          <w:rFonts w:ascii="Cantarell" w:hAnsi="Cantarell" w:cs="Cantarell"/>
+          <w:sz w:val="24"/>
+          <w:szCs w:val="24"/>
+        </w:rPr>
+        <w:t xml:space="preserve">SalutePharma</w:t>
+      </w:r>
+      <w:r>
+        <w:rPr>
+          <w:rFonts w:ascii="Cantarell" w:hAnsi="Cantarell" w:cs="Cantarell"/>
+          <w:sz w:val="24"/>
+          <w:szCs w:val="24"/>
+        </w:rPr>
+      </w:r>
+      <w:r>
+        <w:rPr>
+          <w:rFonts w:ascii="Cantarell" w:hAnsi="Cantarell" w:cs="Cantarell"/>
+          <w:b w:val="0"/>
+          <w:bCs w:val="0"/>
+          <w:sz w:val="28"/>
+          <w:szCs w:val="28"/>
+        </w:rPr>
+      </w:r>
+    </w:p>
+    <w:p>
+      <w:pPr>
+        <w:pStyle w:val="818"/>
+        <w:numPr>
+          <w:ilvl w:val="0"/>
+          <w:numId w:val="1"/>
+        </w:numPr>
+        <w:jc w:val="both"/>
+        <w:rPr>
+          <w:rFonts w:ascii="Cantarell" w:hAnsi="Cantarell" w:cs="Cantarell"/>
+          <w:sz w:val="24"/>
+          <w:szCs w:val="24"/>
+        </w:rPr>
+      </w:pPr>
+      <w:r>
+        <w:rPr>
+          <w:rFonts w:ascii="Cantarell" w:hAnsi="Cantarell" w:cs="Cantarell"/>
+          <w:sz w:val="24"/>
+          <w:szCs w:val="24"/>
+        </w:rPr>
+      </w:r>
+      <w:r>
+        <w:rPr>
+          <w:rFonts w:ascii="Cantarell" w:hAnsi="Cantarell" w:cs="Cantarell"/>
+          <w:sz w:val="24"/>
+          <w:szCs w:val="24"/>
+        </w:rPr>
+        <w:t xml:space="preserve">PugliaSalute</w:t>
+      </w:r>
+      <w:r>
+        <w:rPr>
+          <w:rFonts w:ascii="Cantarell" w:hAnsi="Cantarell" w:cs="Cantarell"/>
+          <w:sz w:val="24"/>
+          <w:szCs w:val="24"/>
+        </w:rPr>
+      </w:r>
+      <w:r>
+        <w:rPr>
+          <w:rFonts w:ascii="Cantarell" w:hAnsi="Cantarell" w:cs="Cantarell"/>
+          <w:b w:val="0"/>
+          <w:bCs w:val="0"/>
+          <w:sz w:val="28"/>
+          <w:szCs w:val="28"/>
+        </w:rPr>
+      </w:r>
+    </w:p>
+    <w:p>
+      <w:pPr>
+        <w:pStyle w:val="818"/>
         <w:numPr>
           <w:ilvl w:val="0"/>
           <w:numId w:val="1"/>
@@ -77,13 +217,27 @@
       <w:r>
         <w:rPr>
           <w:rFonts w:ascii="Cantarell" w:hAnsi="Cantarell" w:cs="Cantarell"/>
+          <w:sz w:val="24"/>
+          <w:szCs w:val="24"/>
+        </w:rPr>
+      </w:r>
+      <w:r>
+        <w:rPr>
+          <w:rFonts w:ascii="Cantarell" w:hAnsi="Cantarell" w:cs="Cantarell"/>
+          <w:sz w:val="24"/>
+          <w:szCs w:val="24"/>
+        </w:rPr>
+        <w:t xml:space="preserve">Humanitas</w:t>
+      </w:r>
+      <w:r>
+        <w:rPr>
+          <w:rFonts w:ascii="Cantarell" w:hAnsi="Cantarell" w:cs="Cantarell"/>
           <w:b w:val="0"/>
           <w:bCs w:val="0"/>
-          <w:sz w:val="24"/>
-          <w:szCs w:val="24"/>
+          <w:sz w:val="28"/>
+          <w:szCs w:val="28"/>
           <w:highlight w:val="none"/>
         </w:rPr>
-        <w:t xml:space="preserve">Sito web San Raffaele: www.hsr.it</w:t>
       </w:r>
       <w:r>
         <w:rPr>
@@ -92,45 +246,6 @@
           <w:bCs w:val="0"/>
           <w:sz w:val="24"/>
           <w:szCs w:val="24"/>
-          <w:highlight w:val="none"/>
-        </w:rPr>
-      </w:r>
-    </w:p>
-    <w:p>
-      <w:pPr>
-        <w:pStyle w:val="602"/>
-        <w:numPr>
-          <w:ilvl w:val="0"/>
-          <w:numId w:val="1"/>
-        </w:numPr>
-        <w:jc w:val="both"/>
-        <w:rPr>
-          <w:rFonts w:ascii="Cantarell" w:hAnsi="Cantarell" w:cs="Cantarell"/>
-          <w:b w:val="0"/>
-          <w:bCs w:val="0"/>
-          <w:sz w:val="24"/>
-          <w:szCs w:val="24"/>
-        </w:rPr>
-      </w:pPr>
-      <w:r>
-        <w:rPr>
-          <w:rFonts w:ascii="Cantarell" w:hAnsi="Cantarell" w:cs="Cantarell"/>
-          <w:b w:val="0"/>
-          <w:bCs w:val="0"/>
-          <w:sz w:val="24"/>
-          <w:szCs w:val="24"/>
-          <w:highlight w:val="none"/>
-        </w:rPr>
-        <w:t xml:space="preserve">...</w:t>
-      </w:r>
-      <w:r>
-        <w:rPr>
-          <w:rFonts w:ascii="Cantarell" w:hAnsi="Cantarell" w:cs="Cantarell"/>
-          <w:b w:val="0"/>
-          <w:bCs w:val="0"/>
-          <w:sz w:val="24"/>
-          <w:szCs w:val="24"/>
-          <w:highlight w:val="none"/>
         </w:rPr>
       </w:r>
     </w:p>
@@ -168,10 +283,11 @@
           <w:highlight w:val="none"/>
         </w:rPr>
       </w:r>
+      <w:r/>
     </w:p>
     <w:p>
       <w:pPr>
-        <w:pStyle w:val="602"/>
+        <w:pStyle w:val="818"/>
         <w:numPr>
           <w:ilvl w:val="0"/>
           <w:numId w:val="2"/>
@@ -207,10 +323,11 @@
           <w:highlight w:val="none"/>
         </w:rPr>
       </w:r>
+      <w:r/>
     </w:p>
     <w:p>
       <w:pPr>
-        <w:pStyle w:val="602"/>
+        <w:pStyle w:val="818"/>
         <w:numPr>
           <w:ilvl w:val="0"/>
           <w:numId w:val="2"/>
@@ -246,10 +363,11 @@
           <w:highlight w:val="none"/>
         </w:rPr>
       </w:r>
+      <w:r/>
     </w:p>
     <w:p>
       <w:pPr>
-        <w:pStyle w:val="602"/>
+        <w:pStyle w:val="818"/>
         <w:numPr>
           <w:ilvl w:val="0"/>
           <w:numId w:val="2"/>
@@ -285,10 +403,11 @@
           <w:highlight w:val="none"/>
         </w:rPr>
       </w:r>
+      <w:r/>
     </w:p>
     <w:p>
       <w:pPr>
-        <w:pStyle w:val="602"/>
+        <w:pStyle w:val="818"/>
         <w:numPr>
           <w:ilvl w:val="0"/>
           <w:numId w:val="2"/>
@@ -338,10 +457,11 @@
           <w:highlight w:val="none"/>
         </w:rPr>
       </w:r>
+      <w:r/>
     </w:p>
     <w:p>
       <w:pPr>
-        <w:pStyle w:val="602"/>
+        <w:pStyle w:val="818"/>
         <w:numPr>
           <w:ilvl w:val="0"/>
           <w:numId w:val="2"/>
@@ -380,10 +500,11 @@
           <w:highlight w:val="none"/>
         </w:rPr>
       </w:r>
+      <w:r/>
     </w:p>
     <w:p>
       <w:pPr>
-        <w:pStyle w:val="602"/>
+        <w:pStyle w:val="818"/>
         <w:numPr>
           <w:ilvl w:val="0"/>
           <w:numId w:val="2"/>
@@ -422,6 +543,7 @@
           <w:highlight w:val="none"/>
         </w:rPr>
       </w:r>
+      <w:r/>
     </w:p>
     <w:p>
       <w:pPr>
@@ -489,6 +611,7 @@
           <w:highlight w:val="none"/>
         </w:rPr>
       </w:r>
+      <w:r/>
     </w:p>
     <w:sectPr>
       <w:footnotePr/>
@@ -510,7 +633,6 @@
       <w:pPr>
         <w:spacing w:after="0" w:line="240" w:lineRule="auto"/>
       </w:pPr>
-      <w:r/>
       <w:r>
         <w:separator/>
       </w:r>
@@ -522,7 +644,6 @@
       <w:pPr>
         <w:spacing w:after="0" w:line="240" w:lineRule="auto"/>
       </w:pPr>
-      <w:r/>
       <w:r>
         <w:continuationSeparator/>
       </w:r>
@@ -539,7 +660,6 @@
       <w:pPr>
         <w:spacing w:after="0" w:line="240" w:lineRule="auto"/>
       </w:pPr>
-      <w:r/>
       <w:r>
         <w:separator/>
       </w:r>
@@ -551,7 +671,6 @@
       <w:pPr>
         <w:spacing w:after="0" w:line="240" w:lineRule="auto"/>
       </w:pPr>
-      <w:r/>
       <w:r>
         <w:continuationSeparator/>
       </w:r>
@@ -821,11 +940,119 @@
       </w:rPr>
     </w:lvl>
   </w:abstractNum>
+  <w:abstractNum w:abstractNumId="2">
+    <w:multiLevelType w:val="hybridMultilevel"/>
+    <w:lvl w:ilvl="0">
+      <w:start w:val="1"/>
+      <w:numFmt w:val="decimal"/>
+      <w:isLgl w:val="false"/>
+      <w:suff w:val="tab"/>
+      <w:lvlText w:val="%1."/>
+      <w:lvlJc w:val="left"/>
+      <w:pPr>
+        <w:ind w:left="720" w:hanging="360"/>
+      </w:pPr>
+      <w:rPr>
+        <w:rFonts w:hint="default"/>
+      </w:rPr>
+    </w:lvl>
+    <w:lvl w:ilvl="1">
+      <w:start w:val="1"/>
+      <w:numFmt w:val="lowerLetter"/>
+      <w:isLgl w:val="false"/>
+      <w:suff w:val="tab"/>
+      <w:lvlText w:val="%2."/>
+      <w:lvlJc w:val="left"/>
+      <w:pPr>
+        <w:ind w:left="1440" w:hanging="360"/>
+      </w:pPr>
+    </w:lvl>
+    <w:lvl w:ilvl="2">
+      <w:start w:val="1"/>
+      <w:numFmt w:val="lowerRoman"/>
+      <w:isLgl w:val="false"/>
+      <w:suff w:val="tab"/>
+      <w:lvlText w:val="%3."/>
+      <w:lvlJc w:val="right"/>
+      <w:pPr>
+        <w:ind w:left="2160" w:hanging="180"/>
+      </w:pPr>
+    </w:lvl>
+    <w:lvl w:ilvl="3">
+      <w:start w:val="1"/>
+      <w:numFmt w:val="decimal"/>
+      <w:isLgl w:val="false"/>
+      <w:suff w:val="tab"/>
+      <w:lvlText w:val="%4."/>
+      <w:lvlJc w:val="left"/>
+      <w:pPr>
+        <w:ind w:left="2880" w:hanging="360"/>
+      </w:pPr>
+    </w:lvl>
+    <w:lvl w:ilvl="4">
+      <w:start w:val="1"/>
+      <w:numFmt w:val="lowerLetter"/>
+      <w:isLgl w:val="false"/>
+      <w:suff w:val="tab"/>
+      <w:lvlText w:val="%5."/>
+      <w:lvlJc w:val="left"/>
+      <w:pPr>
+        <w:ind w:left="3600" w:hanging="360"/>
+      </w:pPr>
+    </w:lvl>
+    <w:lvl w:ilvl="5">
+      <w:start w:val="1"/>
+      <w:numFmt w:val="lowerRoman"/>
+      <w:isLgl w:val="false"/>
+      <w:suff w:val="tab"/>
+      <w:lvlText w:val="%6."/>
+      <w:lvlJc w:val="right"/>
+      <w:pPr>
+        <w:ind w:left="4320" w:hanging="180"/>
+      </w:pPr>
+    </w:lvl>
+    <w:lvl w:ilvl="6">
+      <w:start w:val="1"/>
+      <w:numFmt w:val="decimal"/>
+      <w:isLgl w:val="false"/>
+      <w:suff w:val="tab"/>
+      <w:lvlText w:val="%7."/>
+      <w:lvlJc w:val="left"/>
+      <w:pPr>
+        <w:ind w:left="5040" w:hanging="360"/>
+      </w:pPr>
+    </w:lvl>
+    <w:lvl w:ilvl="7">
+      <w:start w:val="1"/>
+      <w:numFmt w:val="lowerLetter"/>
+      <w:isLgl w:val="false"/>
+      <w:suff w:val="tab"/>
+      <w:lvlText w:val="%8."/>
+      <w:lvlJc w:val="left"/>
+      <w:pPr>
+        <w:ind w:left="5760" w:hanging="360"/>
+      </w:pPr>
+    </w:lvl>
+    <w:lvl w:ilvl="8">
+      <w:start w:val="1"/>
+      <w:numFmt w:val="lowerRoman"/>
+      <w:isLgl w:val="false"/>
+      <w:suff w:val="tab"/>
+      <w:lvlText w:val="%9."/>
+      <w:lvlJc w:val="right"/>
+      <w:pPr>
+        <w:ind w:left="6480" w:hanging="180"/>
+      </w:pPr>
+    </w:lvl>
+  </w:abstractNum>
   <w:num w:numId="1">
     <w:abstractNumId w:val="0"/>
   </w:num>
   <w:num w:numId="2">
     <w:abstractNumId w:val="1"/>
+  </w:num>
+  <w:num w:numId="3">
+    <w:abstractNumId w:val="2"/>
   </w:num>
 </w:numbering>
 </file>
@@ -986,11 +1213,11 @@
     <w:lsdException w:name="Bibliography" w:uiPriority="37"/>
     <w:lsdException w:name="TOC Heading" w:uiPriority="39" w:qFormat="1"/>
   </w:latentStyles>
-  <w:style w:type="paragraph" w:styleId="12">
+  <w:style w:type="paragraph" w:styleId="638">
     <w:name w:val="Heading 1"/>
-    <w:basedOn w:val="598"/>
-    <w:next w:val="598"/>
-    <w:link w:val="13"/>
+    <w:basedOn w:val="814"/>
+    <w:next w:val="814"/>
+    <w:link w:val="639"/>
     <w:uiPriority w:val="9"/>
     <w:qFormat/>
     <w:pPr>
@@ -1005,10 +1232,9 @@
       <w:szCs w:val="40"/>
     </w:rPr>
   </w:style>
-  <w:style w:type="character" w:styleId="13">
+  <w:style w:type="character" w:styleId="639">
     <w:name w:val="Heading 1 Char"/>
-    <w:basedOn w:val="10"/>
-    <w:link w:val="12"/>
+    <w:link w:val="638"/>
     <w:uiPriority w:val="9"/>
     <w:rPr>
       <w:rFonts w:ascii="Arial" w:hAnsi="Arial" w:eastAsia="Arial" w:cs="Arial"/>
@@ -1016,11 +1242,11 @@
       <w:szCs w:val="40"/>
     </w:rPr>
   </w:style>
-  <w:style w:type="paragraph" w:styleId="14">
+  <w:style w:type="paragraph" w:styleId="640">
     <w:name w:val="Heading 2"/>
-    <w:basedOn w:val="598"/>
-    <w:next w:val="598"/>
-    <w:link w:val="15"/>
+    <w:basedOn w:val="814"/>
+    <w:next w:val="814"/>
+    <w:link w:val="641"/>
     <w:uiPriority w:val="9"/>
     <w:unhideWhenUsed/>
     <w:qFormat/>
@@ -1035,21 +1261,20 @@
       <w:sz w:val="34"/>
     </w:rPr>
   </w:style>
-  <w:style w:type="character" w:styleId="15">
+  <w:style w:type="character" w:styleId="641">
     <w:name w:val="Heading 2 Char"/>
-    <w:basedOn w:val="10"/>
-    <w:link w:val="14"/>
+    <w:link w:val="640"/>
     <w:uiPriority w:val="9"/>
     <w:rPr>
       <w:rFonts w:ascii="Arial" w:hAnsi="Arial" w:eastAsia="Arial" w:cs="Arial"/>
       <w:sz w:val="34"/>
     </w:rPr>
   </w:style>
-  <w:style w:type="paragraph" w:styleId="16">
+  <w:style w:type="paragraph" w:styleId="642">
     <w:name w:val="Heading 3"/>
-    <w:basedOn w:val="598"/>
-    <w:next w:val="598"/>
-    <w:link w:val="17"/>
+    <w:basedOn w:val="814"/>
+    <w:next w:val="814"/>
+    <w:link w:val="643"/>
     <w:uiPriority w:val="9"/>
     <w:unhideWhenUsed/>
     <w:qFormat/>
@@ -1065,10 +1290,9 @@
       <w:szCs w:val="30"/>
     </w:rPr>
   </w:style>
-  <w:style w:type="character" w:styleId="17">
+  <w:style w:type="character" w:styleId="643">
     <w:name w:val="Heading 3 Char"/>
-    <w:basedOn w:val="10"/>
-    <w:link w:val="16"/>
+    <w:link w:val="642"/>
     <w:uiPriority w:val="9"/>
     <w:rPr>
       <w:rFonts w:ascii="Arial" w:hAnsi="Arial" w:eastAsia="Arial" w:cs="Arial"/>
@@ -1076,11 +1300,11 @@
       <w:szCs w:val="30"/>
     </w:rPr>
   </w:style>
-  <w:style w:type="paragraph" w:styleId="18">
+  <w:style w:type="paragraph" w:styleId="644">
     <w:name w:val="Heading 4"/>
-    <w:basedOn w:val="598"/>
-    <w:next w:val="598"/>
-    <w:link w:val="19"/>
+    <w:basedOn w:val="814"/>
+    <w:next w:val="814"/>
+    <w:link w:val="645"/>
     <w:uiPriority w:val="9"/>
     <w:unhideWhenUsed/>
     <w:qFormat/>
@@ -1098,10 +1322,9 @@
       <w:szCs w:val="26"/>
     </w:rPr>
   </w:style>
-  <w:style w:type="character" w:styleId="19">
+  <w:style w:type="character" w:styleId="645">
     <w:name w:val="Heading 4 Char"/>
-    <w:basedOn w:val="10"/>
-    <w:link w:val="18"/>
+    <w:link w:val="644"/>
     <w:uiPriority w:val="9"/>
     <w:rPr>
       <w:rFonts w:ascii="Arial" w:hAnsi="Arial" w:eastAsia="Arial" w:cs="Arial"/>
@@ -1111,11 +1334,11 @@
       <w:szCs w:val="26"/>
     </w:rPr>
   </w:style>
-  <w:style w:type="paragraph" w:styleId="20">
+  <w:style w:type="paragraph" w:styleId="646">
     <w:name w:val="Heading 5"/>
-    <w:basedOn w:val="598"/>
-    <w:next w:val="598"/>
-    <w:link w:val="21"/>
+    <w:basedOn w:val="814"/>
+    <w:next w:val="814"/>
+    <w:link w:val="647"/>
     <w:uiPriority w:val="9"/>
     <w:unhideWhenUsed/>
     <w:qFormat/>
@@ -1133,10 +1356,9 @@
       <w:szCs w:val="24"/>
     </w:rPr>
   </w:style>
-  <w:style w:type="character" w:styleId="21">
+  <w:style w:type="character" w:styleId="647">
     <w:name w:val="Heading 5 Char"/>
-    <w:basedOn w:val="10"/>
-    <w:link w:val="20"/>
+    <w:link w:val="646"/>
     <w:uiPriority w:val="9"/>
     <w:rPr>
       <w:rFonts w:ascii="Arial" w:hAnsi="Arial" w:eastAsia="Arial" w:cs="Arial"/>
@@ -1146,11 +1368,11 @@
       <w:szCs w:val="24"/>
     </w:rPr>
   </w:style>
-  <w:style w:type="paragraph" w:styleId="22">
+  <w:style w:type="paragraph" w:styleId="648">
     <w:name w:val="Heading 6"/>
-    <w:basedOn w:val="598"/>
-    <w:next w:val="598"/>
-    <w:link w:val="23"/>
+    <w:basedOn w:val="814"/>
+    <w:next w:val="814"/>
+    <w:link w:val="649"/>
     <w:uiPriority w:val="9"/>
     <w:unhideWhenUsed/>
     <w:qFormat/>
@@ -1168,10 +1390,9 @@
       <w:szCs w:val="22"/>
     </w:rPr>
   </w:style>
-  <w:style w:type="character" w:styleId="23">
+  <w:style w:type="character" w:styleId="649">
     <w:name w:val="Heading 6 Char"/>
-    <w:basedOn w:val="10"/>
-    <w:link w:val="22"/>
+    <w:link w:val="648"/>
     <w:uiPriority w:val="9"/>
     <w:rPr>
       <w:rFonts w:ascii="Arial" w:hAnsi="Arial" w:eastAsia="Arial" w:cs="Arial"/>
@@ -1181,11 +1402,11 @@
       <w:szCs w:val="22"/>
     </w:rPr>
   </w:style>
-  <w:style w:type="paragraph" w:styleId="24">
+  <w:style w:type="paragraph" w:styleId="650">
     <w:name w:val="Heading 7"/>
-    <w:basedOn w:val="598"/>
-    <w:next w:val="598"/>
-    <w:link w:val="25"/>
+    <w:basedOn w:val="814"/>
+    <w:next w:val="814"/>
+    <w:link w:val="651"/>
     <w:uiPriority w:val="9"/>
     <w:unhideWhenUsed/>
     <w:qFormat/>
@@ -1205,10 +1426,9 @@
       <w:szCs w:val="22"/>
     </w:rPr>
   </w:style>
-  <w:style w:type="character" w:styleId="25">
+  <w:style w:type="character" w:styleId="651">
     <w:name w:val="Heading 7 Char"/>
-    <w:basedOn w:val="10"/>
-    <w:link w:val="24"/>
+    <w:link w:val="650"/>
     <w:uiPriority w:val="9"/>
     <w:rPr>
       <w:rFonts w:ascii="Arial" w:hAnsi="Arial" w:eastAsia="Arial" w:cs="Arial"/>
@@ -1220,11 +1440,11 @@
       <w:szCs w:val="22"/>
     </w:rPr>
   </w:style>
-  <w:style w:type="paragraph" w:styleId="26">
+  <w:style w:type="paragraph" w:styleId="652">
     <w:name w:val="Heading 8"/>
-    <w:basedOn w:val="598"/>
-    <w:next w:val="598"/>
-    <w:link w:val="27"/>
+    <w:basedOn w:val="814"/>
+    <w:next w:val="814"/>
+    <w:link w:val="653"/>
     <w:uiPriority w:val="9"/>
     <w:unhideWhenUsed/>
     <w:qFormat/>
@@ -1242,10 +1462,9 @@
       <w:szCs w:val="22"/>
     </w:rPr>
   </w:style>
-  <w:style w:type="character" w:styleId="27">
+  <w:style w:type="character" w:styleId="653">
     <w:name w:val="Heading 8 Char"/>
-    <w:basedOn w:val="10"/>
-    <w:link w:val="26"/>
+    <w:link w:val="652"/>
     <w:uiPriority w:val="9"/>
     <w:rPr>
       <w:rFonts w:ascii="Arial" w:hAnsi="Arial" w:eastAsia="Arial" w:cs="Arial"/>
@@ -1255,11 +1474,11 @@
       <w:szCs w:val="22"/>
     </w:rPr>
   </w:style>
-  <w:style w:type="paragraph" w:styleId="28">
+  <w:style w:type="paragraph" w:styleId="654">
     <w:name w:val="Heading 9"/>
-    <w:basedOn w:val="598"/>
-    <w:next w:val="598"/>
-    <w:link w:val="29"/>
+    <w:basedOn w:val="814"/>
+    <w:next w:val="814"/>
+    <w:link w:val="655"/>
     <w:uiPriority w:val="9"/>
     <w:unhideWhenUsed/>
     <w:qFormat/>
@@ -1277,10 +1496,9 @@
       <w:szCs w:val="21"/>
     </w:rPr>
   </w:style>
-  <w:style w:type="character" w:styleId="29">
+  <w:style w:type="character" w:styleId="655">
     <w:name w:val="Heading 9 Char"/>
-    <w:basedOn w:val="10"/>
-    <w:link w:val="28"/>
+    <w:link w:val="654"/>
     <w:uiPriority w:val="9"/>
     <w:rPr>
       <w:rFonts w:ascii="Arial" w:hAnsi="Arial" w:eastAsia="Arial" w:cs="Arial"/>
@@ -1290,11 +1508,11 @@
       <w:szCs w:val="21"/>
     </w:rPr>
   </w:style>
-  <w:style w:type="paragraph" w:styleId="33">
+  <w:style w:type="paragraph" w:styleId="656">
     <w:name w:val="Title"/>
-    <w:basedOn w:val="598"/>
-    <w:next w:val="598"/>
-    <w:link w:val="34"/>
+    <w:basedOn w:val="814"/>
+    <w:next w:val="814"/>
+    <w:link w:val="657"/>
     <w:uiPriority w:val="10"/>
     <w:qFormat/>
     <w:pPr>
@@ -1306,21 +1524,20 @@
       <w:szCs w:val="48"/>
     </w:rPr>
   </w:style>
-  <w:style w:type="character" w:styleId="34">
+  <w:style w:type="character" w:styleId="657">
     <w:name w:val="Title Char"/>
-    <w:basedOn w:val="10"/>
-    <w:link w:val="33"/>
+    <w:link w:val="656"/>
     <w:uiPriority w:val="10"/>
     <w:rPr>
       <w:sz w:val="48"/>
       <w:szCs w:val="48"/>
     </w:rPr>
   </w:style>
-  <w:style w:type="paragraph" w:styleId="35">
+  <w:style w:type="paragraph" w:styleId="658">
     <w:name w:val="Subtitle"/>
-    <w:basedOn w:val="598"/>
-    <w:next w:val="598"/>
-    <w:link w:val="36"/>
+    <w:basedOn w:val="814"/>
+    <w:next w:val="814"/>
+    <w:link w:val="659"/>
     <w:uiPriority w:val="11"/>
     <w:qFormat/>
     <w:pPr>
@@ -1331,21 +1548,20 @@
       <w:szCs w:val="24"/>
     </w:rPr>
   </w:style>
-  <w:style w:type="character" w:styleId="36">
+  <w:style w:type="character" w:styleId="659">
     <w:name w:val="Subtitle Char"/>
-    <w:basedOn w:val="10"/>
-    <w:link w:val="35"/>
+    <w:link w:val="658"/>
     <w:uiPriority w:val="11"/>
     <w:rPr>
       <w:sz w:val="24"/>
       <w:szCs w:val="24"/>
     </w:rPr>
   </w:style>
-  <w:style w:type="paragraph" w:styleId="37">
+  <w:style w:type="paragraph" w:styleId="660">
     <w:name w:val="Quote"/>
-    <w:basedOn w:val="598"/>
-    <w:next w:val="598"/>
-    <w:link w:val="38"/>
+    <w:basedOn w:val="814"/>
+    <w:next w:val="814"/>
+    <w:link w:val="661"/>
     <w:uiPriority w:val="29"/>
     <w:qFormat/>
     <w:pPr>
@@ -1355,19 +1571,19 @@
       <w:i/>
     </w:rPr>
   </w:style>
-  <w:style w:type="character" w:styleId="38">
+  <w:style w:type="character" w:styleId="661">
     <w:name w:val="Quote Char"/>
-    <w:link w:val="37"/>
+    <w:link w:val="660"/>
     <w:uiPriority w:val="29"/>
     <w:rPr>
       <w:i/>
     </w:rPr>
   </w:style>
-  <w:style w:type="paragraph" w:styleId="39">
+  <w:style w:type="paragraph" w:styleId="662">
     <w:name w:val="Intense Quote"/>
-    <w:basedOn w:val="598"/>
-    <w:next w:val="598"/>
-    <w:link w:val="40"/>
+    <w:basedOn w:val="814"/>
+    <w:next w:val="814"/>
+    <w:link w:val="663"/>
     <w:uiPriority w:val="30"/>
     <w:qFormat/>
     <w:pPr>
@@ -1385,18 +1601,18 @@
       <w:i/>
     </w:rPr>
   </w:style>
-  <w:style w:type="character" w:styleId="40">
+  <w:style w:type="character" w:styleId="663">
     <w:name w:val="Intense Quote Char"/>
-    <w:link w:val="39"/>
+    <w:link w:val="662"/>
     <w:uiPriority w:val="30"/>
     <w:rPr>
       <w:i/>
     </w:rPr>
   </w:style>
-  <w:style w:type="paragraph" w:styleId="41">
+  <w:style w:type="paragraph" w:styleId="664">
     <w:name w:val="Header"/>
-    <w:basedOn w:val="598"/>
-    <w:link w:val="42"/>
+    <w:basedOn w:val="814"/>
+    <w:link w:val="665"/>
     <w:uiPriority w:val="99"/>
     <w:unhideWhenUsed/>
     <w:pPr>
@@ -1407,16 +1623,15 @@
       </w:tabs>
     </w:pPr>
   </w:style>
-  <w:style w:type="character" w:styleId="42">
+  <w:style w:type="character" w:styleId="665">
     <w:name w:val="Header Char"/>
-    <w:basedOn w:val="10"/>
-    <w:link w:val="41"/>
-    <w:uiPriority w:val="99"/>
-  </w:style>
-  <w:style w:type="paragraph" w:styleId="43">
+    <w:link w:val="664"/>
+    <w:uiPriority w:val="99"/>
+  </w:style>
+  <w:style w:type="paragraph" w:styleId="666">
     <w:name w:val="Footer"/>
-    <w:basedOn w:val="598"/>
-    <w:link w:val="46"/>
+    <w:basedOn w:val="814"/>
+    <w:link w:val="669"/>
     <w:uiPriority w:val="99"/>
     <w:unhideWhenUsed/>
     <w:pPr>
@@ -1427,16 +1642,15 @@
       </w:tabs>
     </w:pPr>
   </w:style>
-  <w:style w:type="character" w:styleId="44">
+  <w:style w:type="character" w:styleId="667">
     <w:name w:val="Footer Char"/>
-    <w:basedOn w:val="10"/>
-    <w:link w:val="43"/>
-    <w:uiPriority w:val="99"/>
-  </w:style>
-  <w:style w:type="paragraph" w:styleId="45">
+    <w:link w:val="666"/>
+    <w:uiPriority w:val="99"/>
+  </w:style>
+  <w:style w:type="paragraph" w:styleId="668">
     <w:name w:val="Caption"/>
-    <w:basedOn w:val="598"/>
-    <w:next w:val="598"/>
+    <w:basedOn w:val="814"/>
+    <w:next w:val="814"/>
     <w:uiPriority w:val="35"/>
     <w:semiHidden/>
     <w:unhideWhenUsed/>
@@ -1452,15 +1666,15 @@
       <w:szCs w:val="18"/>
     </w:rPr>
   </w:style>
-  <w:style w:type="character" w:styleId="46">
+  <w:style w:type="character" w:styleId="669">
     <w:name w:val="Caption Char"/>
-    <w:basedOn w:val="45"/>
-    <w:link w:val="43"/>
-    <w:uiPriority w:val="99"/>
-  </w:style>
-  <w:style w:type="table" w:styleId="47">
+    <w:basedOn w:val="668"/>
+    <w:link w:val="666"/>
+    <w:uiPriority w:val="99"/>
+  </w:style>
+  <w:style w:type="table" w:styleId="670">
     <w:name w:val="Table Grid"/>
-    <w:basedOn w:val="599"/>
+    <w:basedOn w:val="815"/>
     <w:uiPriority w:val="59"/>
     <w:pPr>
       <w:spacing w:after="0" w:line="240" w:lineRule="auto"/>
@@ -1483,9 +1697,9 @@
       </w:tblCellMar>
     </w:tblPr>
   </w:style>
-  <w:style w:type="table" w:styleId="48">
+  <w:style w:type="table" w:styleId="671">
     <w:name w:val="Table Grid Light"/>
-    <w:basedOn w:val="599"/>
+    <w:basedOn w:val="815"/>
     <w:uiPriority w:val="59"/>
     <w:pPr>
       <w:spacing w:after="0" w:line="240" w:lineRule="auto"/>
@@ -1508,9 +1722,9 @@
       </w:tblCellMar>
     </w:tblPr>
   </w:style>
-  <w:style w:type="table" w:styleId="49">
+  <w:style w:type="table" w:styleId="672">
     <w:name w:val="Plain Table 1"/>
-    <w:basedOn w:val="599"/>
+    <w:basedOn w:val="815"/>
     <w:uiPriority w:val="59"/>
     <w:pPr>
       <w:spacing w:after="0" w:line="240" w:lineRule="auto"/>
@@ -1575,9 +1789,9 @@
       </w:rPr>
     </w:tblStylePr>
   </w:style>
-  <w:style w:type="table" w:styleId="50">
+  <w:style w:type="table" w:styleId="673">
     <w:name w:val="Plain Table 2"/>
-    <w:basedOn w:val="599"/>
+    <w:basedOn w:val="815"/>
     <w:uiPriority w:val="59"/>
     <w:pPr>
       <w:spacing w:after="0" w:line="240" w:lineRule="auto"/>
@@ -1660,9 +1874,9 @@
       </w:rPr>
     </w:tblStylePr>
   </w:style>
-  <w:style w:type="table" w:styleId="51">
+  <w:style w:type="table" w:styleId="674">
     <w:name w:val="Plain Table 3"/>
-    <w:basedOn w:val="599"/>
+    <w:basedOn w:val="815"/>
     <w:uiPriority w:val="99"/>
     <w:pPr>
       <w:spacing w:after="0" w:line="240" w:lineRule="auto"/>
@@ -1737,9 +1951,9 @@
       </w:rPr>
     </w:tblStylePr>
   </w:style>
-  <w:style w:type="table" w:styleId="52">
+  <w:style w:type="table" w:styleId="675">
     <w:name w:val="Plain Table 4"/>
-    <w:basedOn w:val="599"/>
+    <w:basedOn w:val="815"/>
     <w:uiPriority w:val="99"/>
     <w:pPr>
       <w:spacing w:after="0" w:line="240" w:lineRule="auto"/>
@@ -1794,9 +2008,9 @@
       </w:rPr>
     </w:tblStylePr>
   </w:style>
-  <w:style w:type="table" w:styleId="53">
+  <w:style w:type="table" w:styleId="676">
     <w:name w:val="Plain Table 5"/>
-    <w:basedOn w:val="599"/>
+    <w:basedOn w:val="815"/>
     <w:uiPriority w:val="99"/>
     <w:pPr>
       <w:spacing w:after="0" w:line="240" w:lineRule="auto"/>
@@ -1882,9 +2096,9 @@
       </w:tcPr>
     </w:tblStylePr>
   </w:style>
-  <w:style w:type="table" w:styleId="54">
+  <w:style w:type="table" w:styleId="677">
     <w:name w:val="Grid Table 1 Light"/>
-    <w:basedOn w:val="599"/>
+    <w:basedOn w:val="815"/>
     <w:uiPriority w:val="99"/>
     <w:pPr>
       <w:spacing w:after="0" w:line="240" w:lineRule="auto"/>
@@ -1947,9 +2161,9 @@
       </w:rPr>
     </w:tblStylePr>
   </w:style>
-  <w:style w:type="table" w:styleId="55">
+  <w:style w:type="table" w:styleId="678">
     <w:name w:val="Grid Table 1 Light - Accent 1"/>
-    <w:basedOn w:val="599"/>
+    <w:basedOn w:val="815"/>
     <w:uiPriority w:val="99"/>
     <w:pPr>
       <w:spacing w:after="0" w:line="240" w:lineRule="auto"/>
@@ -2012,9 +2226,9 @@
       </w:rPr>
     </w:tblStylePr>
   </w:style>
-  <w:style w:type="table" w:styleId="56">
+  <w:style w:type="table" w:styleId="679">
     <w:name w:val="Grid Table 1 Light - Accent 2"/>
-    <w:basedOn w:val="599"/>
+    <w:basedOn w:val="815"/>
     <w:uiPriority w:val="99"/>
     <w:pPr>
       <w:spacing w:after="0" w:line="240" w:lineRule="auto"/>
@@ -2077,9 +2291,9 @@
       </w:rPr>
     </w:tblStylePr>
   </w:style>
-  <w:style w:type="table" w:styleId="57">
+  <w:style w:type="table" w:styleId="680">
     <w:name w:val="Grid Table 1 Light - Accent 3"/>
-    <w:basedOn w:val="599"/>
+    <w:basedOn w:val="815"/>
     <w:uiPriority w:val="99"/>
     <w:pPr>
       <w:spacing w:after="0" w:line="240" w:lineRule="auto"/>
@@ -2142,9 +2356,9 @@
       </w:rPr>
     </w:tblStylePr>
   </w:style>
-  <w:style w:type="table" w:styleId="58">
+  <w:style w:type="table" w:styleId="681">
     <w:name w:val="Grid Table 1 Light - Accent 4"/>
-    <w:basedOn w:val="599"/>
+    <w:basedOn w:val="815"/>
     <w:uiPriority w:val="99"/>
     <w:pPr>
       <w:spacing w:after="0" w:line="240" w:lineRule="auto"/>
@@ -2207,9 +2421,9 @@
       </w:rPr>
     </w:tblStylePr>
   </w:style>
-  <w:style w:type="table" w:styleId="59">
+  <w:style w:type="table" w:styleId="682">
     <w:name w:val="Grid Table 1 Light - Accent 5"/>
-    <w:basedOn w:val="599"/>
+    <w:basedOn w:val="815"/>
     <w:uiPriority w:val="99"/>
     <w:pPr>
       <w:spacing w:after="0" w:line="240" w:lineRule="auto"/>
@@ -2272,9 +2486,9 @@
       </w:rPr>
     </w:tblStylePr>
   </w:style>
-  <w:style w:type="table" w:styleId="60">
+  <w:style w:type="table" w:styleId="683">
     <w:name w:val="Grid Table 1 Light - Accent 6"/>
-    <w:basedOn w:val="599"/>
+    <w:basedOn w:val="815"/>
     <w:uiPriority w:val="99"/>
     <w:pPr>
       <w:spacing w:after="0" w:line="240" w:lineRule="auto"/>
@@ -2337,9 +2551,9 @@
       </w:rPr>
     </w:tblStylePr>
   </w:style>
-  <w:style w:type="table" w:styleId="61">
+  <w:style w:type="table" w:styleId="684">
     <w:name w:val="Grid Table 2"/>
-    <w:basedOn w:val="599"/>
+    <w:basedOn w:val="815"/>
     <w:uiPriority w:val="99"/>
     <w:pPr>
       <w:spacing w:after="0" w:line="240" w:lineRule="auto"/>
@@ -2417,9 +2631,9 @@
       </w:tcPr>
     </w:tblStylePr>
   </w:style>
-  <w:style w:type="table" w:styleId="62">
+  <w:style w:type="table" w:styleId="685">
     <w:name w:val="Grid Table 2 - Accent 1"/>
-    <w:basedOn w:val="599"/>
+    <w:basedOn w:val="815"/>
     <w:uiPriority w:val="99"/>
     <w:pPr>
       <w:spacing w:after="0" w:line="240" w:lineRule="auto"/>
@@ -2497,9 +2711,9 @@
       </w:tcPr>
     </w:tblStylePr>
   </w:style>
-  <w:style w:type="table" w:styleId="63">
+  <w:style w:type="table" w:styleId="686">
     <w:name w:val="Grid Table 2 - Accent 2"/>
-    <w:basedOn w:val="599"/>
+    <w:basedOn w:val="815"/>
     <w:uiPriority w:val="99"/>
     <w:pPr>
       <w:spacing w:after="0" w:line="240" w:lineRule="auto"/>
@@ -2577,9 +2791,9 @@
       </w:tcPr>
     </w:tblStylePr>
   </w:style>
-  <w:style w:type="table" w:styleId="64">
+  <w:style w:type="table" w:styleId="687">
     <w:name w:val="Grid Table 2 - Accent 3"/>
-    <w:basedOn w:val="599"/>
+    <w:basedOn w:val="815"/>
     <w:uiPriority w:val="99"/>
     <w:pPr>
       <w:spacing w:after="0" w:line="240" w:lineRule="auto"/>
@@ -2657,9 +2871,9 @@
       </w:tcPr>
     </w:tblStylePr>
   </w:style>
-  <w:style w:type="table" w:styleId="65">
+  <w:style w:type="table" w:styleId="688">
     <w:name w:val="Grid Table 2 - Accent 4"/>
-    <w:basedOn w:val="599"/>
+    <w:basedOn w:val="815"/>
     <w:uiPriority w:val="99"/>
     <w:pPr>
       <w:spacing w:after="0" w:line="240" w:lineRule="auto"/>
@@ -2737,9 +2951,9 @@
       </w:tcPr>
     </w:tblStylePr>
   </w:style>
-  <w:style w:type="table" w:styleId="66">
+  <w:style w:type="table" w:styleId="689">
     <w:name w:val="Grid Table 2 - Accent 5"/>
-    <w:basedOn w:val="599"/>
+    <w:basedOn w:val="815"/>
     <w:uiPriority w:val="99"/>
     <w:pPr>
       <w:spacing w:after="0" w:line="240" w:lineRule="auto"/>
@@ -2817,9 +3031,9 @@
       </w:tcPr>
     </w:tblStylePr>
   </w:style>
-  <w:style w:type="table" w:styleId="67">
+  <w:style w:type="table" w:styleId="690">
     <w:name w:val="Grid Table 2 - Accent 6"/>
-    <w:basedOn w:val="599"/>
+    <w:basedOn w:val="815"/>
     <w:uiPriority w:val="99"/>
     <w:pPr>
       <w:spacing w:after="0" w:line="240" w:lineRule="auto"/>
@@ -2897,9 +3111,9 @@
       </w:tcPr>
     </w:tblStylePr>
   </w:style>
-  <w:style w:type="table" w:styleId="68">
+  <w:style w:type="table" w:styleId="691">
     <w:name w:val="Grid Table 3"/>
-    <w:basedOn w:val="599"/>
+    <w:basedOn w:val="815"/>
     <w:uiPriority w:val="99"/>
     <w:pPr>
       <w:spacing w:after="0" w:line="240" w:lineRule="auto"/>
@@ -2943,7 +3157,7 @@
         <w:jc w:val="right"/>
       </w:pPr>
       <w:tcPr>
-        <w:shd w:color="ffffff"/>
+        <w:shd w:val="clear" w:color="ffffff"/>
         <w:tcBorders>
           <w:top w:val="none" w:color="000000" w:sz="4" w:space="0"/>
           <w:left w:val="none" w:color="000000" w:sz="4" w:space="0"/>
@@ -2973,7 +3187,7 @@
         <w:color w:val="404040"/>
       </w:rPr>
       <w:tcPr>
-        <w:shd w:color="ffffff"/>
+        <w:shd w:val="clear" w:color="ffffff"/>
         <w:tcBorders>
           <w:top w:val="none" w:color="000000" w:sz="4" w:space="0"/>
           <w:left w:val="none" w:color="000000" w:sz="4" w:space="0"/>
@@ -2998,9 +3212,9 @@
       </w:tcPr>
     </w:tblStylePr>
   </w:style>
-  <w:style w:type="table" w:styleId="69">
+  <w:style w:type="table" w:styleId="692">
     <w:name w:val="Grid Table 3 - Accent 1"/>
-    <w:basedOn w:val="599"/>
+    <w:basedOn w:val="815"/>
     <w:uiPriority w:val="99"/>
     <w:pPr>
       <w:spacing w:after="0" w:line="240" w:lineRule="auto"/>
@@ -3044,7 +3258,7 @@
         <w:jc w:val="right"/>
       </w:pPr>
       <w:tcPr>
-        <w:shd w:color="ffffff"/>
+        <w:shd w:val="clear" w:color="ffffff"/>
         <w:tcBorders>
           <w:top w:val="none" w:color="000000" w:sz="4" w:space="0"/>
           <w:left w:val="none" w:color="000000" w:sz="4" w:space="0"/>
@@ -3074,7 +3288,7 @@
         <w:color w:val="404040"/>
       </w:rPr>
       <w:tcPr>
-        <w:shd w:color="ffffff"/>
+        <w:shd w:val="clear" w:color="ffffff"/>
         <w:tcBorders>
           <w:top w:val="none" w:color="000000" w:sz="4" w:space="0"/>
           <w:left w:val="none" w:color="000000" w:sz="4" w:space="0"/>
@@ -3099,9 +3313,9 @@
       </w:tcPr>
     </w:tblStylePr>
   </w:style>
-  <w:style w:type="table" w:styleId="70">
+  <w:style w:type="table" w:styleId="693">
     <w:name w:val="Grid Table 3 - Accent 2"/>
-    <w:basedOn w:val="599"/>
+    <w:basedOn w:val="815"/>
     <w:uiPriority w:val="99"/>
     <w:pPr>
       <w:spacing w:after="0" w:line="240" w:lineRule="auto"/>
@@ -3145,7 +3359,7 @@
         <w:jc w:val="right"/>
       </w:pPr>
       <w:tcPr>
-        <w:shd w:color="ffffff"/>
+        <w:shd w:val="clear" w:color="ffffff"/>
         <w:tcBorders>
           <w:top w:val="none" w:color="000000" w:sz="4" w:space="0"/>
           <w:left w:val="none" w:color="000000" w:sz="4" w:space="0"/>
@@ -3175,7 +3389,7 @@
         <w:color w:val="404040"/>
       </w:rPr>
       <w:tcPr>
-        <w:shd w:color="ffffff"/>
+        <w:shd w:val="clear" w:color="ffffff"/>
         <w:tcBorders>
           <w:top w:val="none" w:color="000000" w:sz="4" w:space="0"/>
           <w:left w:val="none" w:color="000000" w:sz="4" w:space="0"/>
@@ -3200,9 +3414,9 @@
       </w:tcPr>
     </w:tblStylePr>
   </w:style>
-  <w:style w:type="table" w:styleId="71">
+  <w:style w:type="table" w:styleId="694">
     <w:name w:val="Grid Table 3 - Accent 3"/>
-    <w:basedOn w:val="599"/>
+    <w:basedOn w:val="815"/>
     <w:uiPriority w:val="99"/>
     <w:pPr>
       <w:spacing w:after="0" w:line="240" w:lineRule="auto"/>
@@ -3246,7 +3460,7 @@
         <w:jc w:val="right"/>
       </w:pPr>
       <w:tcPr>
-        <w:shd w:color="ffffff"/>
+        <w:shd w:val="clear" w:color="ffffff"/>
         <w:tcBorders>
           <w:top w:val="none" w:color="000000" w:sz="4" w:space="0"/>
           <w:left w:val="none" w:color="000000" w:sz="4" w:space="0"/>
@@ -3276,7 +3490,7 @@
         <w:color w:val="404040"/>
       </w:rPr>
       <w:tcPr>
-        <w:shd w:color="ffffff"/>
+        <w:shd w:val="clear" w:color="ffffff"/>
         <w:tcBorders>
           <w:top w:val="none" w:color="000000" w:sz="4" w:space="0"/>
           <w:left w:val="none" w:color="000000" w:sz="4" w:space="0"/>
@@ -3301,9 +3515,9 @@
       </w:tcPr>
     </w:tblStylePr>
   </w:style>
-  <w:style w:type="table" w:styleId="72">
+  <w:style w:type="table" w:styleId="695">
     <w:name w:val="Grid Table 3 - Accent 4"/>
-    <w:basedOn w:val="599"/>
+    <w:basedOn w:val="815"/>
     <w:uiPriority w:val="99"/>
     <w:pPr>
       <w:spacing w:after="0" w:line="240" w:lineRule="auto"/>
@@ -3347,7 +3561,7 @@
         <w:jc w:val="right"/>
       </w:pPr>
       <w:tcPr>
-        <w:shd w:color="ffffff"/>
+        <w:shd w:val="clear" w:color="ffffff"/>
         <w:tcBorders>
           <w:top w:val="none" w:color="000000" w:sz="4" w:space="0"/>
           <w:left w:val="none" w:color="000000" w:sz="4" w:space="0"/>
@@ -3377,7 +3591,7 @@
         <w:color w:val="404040"/>
       </w:rPr>
       <w:tcPr>
-        <w:shd w:color="ffffff"/>
+        <w:shd w:val="clear" w:color="ffffff"/>
         <w:tcBorders>
           <w:top w:val="none" w:color="000000" w:sz="4" w:space="0"/>
           <w:left w:val="none" w:color="000000" w:sz="4" w:space="0"/>
@@ -3402,9 +3616,9 @@
       </w:tcPr>
     </w:tblStylePr>
   </w:style>
-  <w:style w:type="table" w:styleId="73">
+  <w:style w:type="table" w:styleId="696">
     <w:name w:val="Grid Table 3 - Accent 5"/>
-    <w:basedOn w:val="599"/>
+    <w:basedOn w:val="815"/>
     <w:uiPriority w:val="99"/>
     <w:pPr>
       <w:spacing w:after="0" w:line="240" w:lineRule="auto"/>
@@ -3448,7 +3662,7 @@
         <w:jc w:val="right"/>
       </w:pPr>
       <w:tcPr>
-        <w:shd w:color="ffffff"/>
+        <w:shd w:val="clear" w:color="ffffff"/>
         <w:tcBorders>
           <w:top w:val="none" w:color="000000" w:sz="4" w:space="0"/>
           <w:left w:val="none" w:color="000000" w:sz="4" w:space="0"/>
@@ -3478,7 +3692,7 @@
         <w:color w:val="404040"/>
       </w:rPr>
       <w:tcPr>
-        <w:shd w:color="ffffff"/>
+        <w:shd w:val="clear" w:color="ffffff"/>
         <w:tcBorders>
           <w:top w:val="none" w:color="000000" w:sz="4" w:space="0"/>
           <w:left w:val="none" w:color="000000" w:sz="4" w:space="0"/>
@@ -3503,9 +3717,9 @@
       </w:tcPr>
     </w:tblStylePr>
   </w:style>
-  <w:style w:type="table" w:styleId="74">
+  <w:style w:type="table" w:styleId="697">
     <w:name w:val="Grid Table 3 - Accent 6"/>
-    <w:basedOn w:val="599"/>
+    <w:basedOn w:val="815"/>
     <w:uiPriority w:val="99"/>
     <w:pPr>
       <w:spacing w:after="0" w:line="240" w:lineRule="auto"/>
@@ -3549,7 +3763,7 @@
         <w:jc w:val="right"/>
       </w:pPr>
       <w:tcPr>
-        <w:shd w:color="ffffff"/>
+        <w:shd w:val="clear" w:color="ffffff"/>
         <w:tcBorders>
           <w:top w:val="none" w:color="000000" w:sz="4" w:space="0"/>
           <w:left w:val="none" w:color="000000" w:sz="4" w:space="0"/>
@@ -3579,7 +3793,7 @@
         <w:color w:val="404040"/>
       </w:rPr>
       <w:tcPr>
-        <w:shd w:color="ffffff"/>
+        <w:shd w:val="clear" w:color="ffffff"/>
         <w:tcBorders>
           <w:top w:val="none" w:color="000000" w:sz="4" w:space="0"/>
           <w:left w:val="none" w:color="000000" w:sz="4" w:space="0"/>
@@ -3604,9 +3818,9 @@
       </w:tcPr>
     </w:tblStylePr>
   </w:style>
-  <w:style w:type="table" w:styleId="75">
+  <w:style w:type="table" w:styleId="698">
     <w:name w:val="Grid Table 4"/>
-    <w:basedOn w:val="599"/>
+    <w:basedOn w:val="815"/>
     <w:uiPriority w:val="59"/>
     <w:pPr>
       <w:spacing w:after="0" w:line="240" w:lineRule="auto"/>
@@ -3685,9 +3899,9 @@
       </w:tcPr>
     </w:tblStylePr>
   </w:style>
-  <w:style w:type="table" w:styleId="76">
+  <w:style w:type="table" w:styleId="699">
     <w:name w:val="Grid Table 4 - Accent 1"/>
-    <w:basedOn w:val="599"/>
+    <w:basedOn w:val="815"/>
     <w:uiPriority w:val="59"/>
     <w:pPr>
       <w:spacing w:after="0" w:line="240" w:lineRule="auto"/>
@@ -3766,9 +3980,9 @@
       </w:tcPr>
     </w:tblStylePr>
   </w:style>
-  <w:style w:type="table" w:styleId="77">
+  <w:style w:type="table" w:styleId="700">
     <w:name w:val="Grid Table 4 - Accent 2"/>
-    <w:basedOn w:val="599"/>
+    <w:basedOn w:val="815"/>
     <w:uiPriority w:val="59"/>
     <w:pPr>
       <w:spacing w:after="0" w:line="240" w:lineRule="auto"/>
@@ -3847,9 +4061,9 @@
       </w:tcPr>
     </w:tblStylePr>
   </w:style>
-  <w:style w:type="table" w:styleId="78">
+  <w:style w:type="table" w:styleId="701">
     <w:name w:val="Grid Table 4 - Accent 3"/>
-    <w:basedOn w:val="599"/>
+    <w:basedOn w:val="815"/>
     <w:uiPriority w:val="59"/>
     <w:pPr>
       <w:spacing w:after="0" w:line="240" w:lineRule="auto"/>
@@ -3928,9 +4142,9 @@
       </w:tcPr>
     </w:tblStylePr>
   </w:style>
-  <w:style w:type="table" w:styleId="79">
+  <w:style w:type="table" w:styleId="702">
     <w:name w:val="Grid Table 4 - Accent 4"/>
-    <w:basedOn w:val="599"/>
+    <w:basedOn w:val="815"/>
     <w:uiPriority w:val="59"/>
     <w:pPr>
       <w:spacing w:after="0" w:line="240" w:lineRule="auto"/>
@@ -4009,9 +4223,9 @@
       </w:tcPr>
     </w:tblStylePr>
   </w:style>
-  <w:style w:type="table" w:styleId="80">
+  <w:style w:type="table" w:styleId="703">
     <w:name w:val="Grid Table 4 - Accent 5"/>
-    <w:basedOn w:val="599"/>
+    <w:basedOn w:val="815"/>
     <w:uiPriority w:val="59"/>
     <w:pPr>
       <w:spacing w:after="0" w:line="240" w:lineRule="auto"/>
@@ -4090,9 +4304,9 @@
       </w:tcPr>
     </w:tblStylePr>
   </w:style>
-  <w:style w:type="table" w:styleId="81">
+  <w:style w:type="table" w:styleId="704">
     <w:name w:val="Grid Table 4 - Accent 6"/>
-    <w:basedOn w:val="599"/>
+    <w:basedOn w:val="815"/>
     <w:uiPriority w:val="59"/>
     <w:pPr>
       <w:spacing w:after="0" w:line="240" w:lineRule="auto"/>
@@ -4171,9 +4385,9 @@
       </w:tcPr>
     </w:tblStylePr>
   </w:style>
-  <w:style w:type="table" w:styleId="82">
+  <w:style w:type="table" w:styleId="705">
     <w:name w:val="Grid Table 5 Dark"/>
-    <w:basedOn w:val="599"/>
+    <w:basedOn w:val="815"/>
     <w:uiPriority w:val="99"/>
     <w:pPr>
       <w:spacing w:after="0" w:line="240" w:lineRule="auto"/>
@@ -4250,9 +4464,9 @@
       </w:tcPr>
     </w:tblStylePr>
   </w:style>
-  <w:style w:type="table" w:styleId="83">
+  <w:style w:type="table" w:styleId="706">
     <w:name w:val="Grid Table 5 Dark- Accent 1"/>
-    <w:basedOn w:val="599"/>
+    <w:basedOn w:val="815"/>
     <w:uiPriority w:val="99"/>
     <w:pPr>
       <w:spacing w:after="0" w:line="240" w:lineRule="auto"/>
@@ -4329,9 +4543,9 @@
       </w:tcPr>
     </w:tblStylePr>
   </w:style>
-  <w:style w:type="table" w:styleId="84">
+  <w:style w:type="table" w:styleId="707">
     <w:name w:val="Grid Table 5 Dark - Accent 2"/>
-    <w:basedOn w:val="599"/>
+    <w:basedOn w:val="815"/>
     <w:uiPriority w:val="99"/>
     <w:pPr>
       <w:spacing w:after="0" w:line="240" w:lineRule="auto"/>
@@ -4408,9 +4622,9 @@
       </w:tcPr>
     </w:tblStylePr>
   </w:style>
-  <w:style w:type="table" w:styleId="85">
+  <w:style w:type="table" w:styleId="708">
     <w:name w:val="Grid Table 5 Dark - Accent 3"/>
-    <w:basedOn w:val="599"/>
+    <w:basedOn w:val="815"/>
     <w:uiPriority w:val="99"/>
     <w:pPr>
       <w:spacing w:after="0" w:line="240" w:lineRule="auto"/>
@@ -4487,9 +4701,9 @@
       </w:tcPr>
     </w:tblStylePr>
   </w:style>
-  <w:style w:type="table" w:styleId="86">
+  <w:style w:type="table" w:styleId="709">
     <w:name w:val="Grid Table 5 Dark- Accent 4"/>
-    <w:basedOn w:val="599"/>
+    <w:basedOn w:val="815"/>
     <w:uiPriority w:val="99"/>
     <w:pPr>
       <w:spacing w:after="0" w:line="240" w:lineRule="auto"/>
@@ -4566,9 +4780,9 @@
       </w:tcPr>
     </w:tblStylePr>
   </w:style>
-  <w:style w:type="table" w:styleId="87">
+  <w:style w:type="table" w:styleId="710">
     <w:name w:val="Grid Table 5 Dark - Accent 5"/>
-    <w:basedOn w:val="599"/>
+    <w:basedOn w:val="815"/>
     <w:uiPriority w:val="99"/>
     <w:pPr>
       <w:spacing w:after="0" w:line="240" w:lineRule="auto"/>
@@ -4645,9 +4859,9 @@
       </w:tcPr>
     </w:tblStylePr>
   </w:style>
-  <w:style w:type="table" w:styleId="88">
+  <w:style w:type="table" w:styleId="711">
     <w:name w:val="Grid Table 5 Dark - Accent 6"/>
-    <w:basedOn w:val="599"/>
+    <w:basedOn w:val="815"/>
     <w:uiPriority w:val="99"/>
     <w:pPr>
       <w:spacing w:after="0" w:line="240" w:lineRule="auto"/>
@@ -4724,9 +4938,9 @@
       </w:tcPr>
     </w:tblStylePr>
   </w:style>
-  <w:style w:type="table" w:styleId="89">
+  <w:style w:type="table" w:styleId="712">
     <w:name w:val="Grid Table 6 Colorful"/>
-    <w:basedOn w:val="599"/>
+    <w:basedOn w:val="815"/>
     <w:uiPriority w:val="99"/>
     <w:pPr>
       <w:spacing w:after="0" w:line="240" w:lineRule="auto"/>
@@ -4803,9 +5017,9 @@
       </w:rPr>
     </w:tblStylePr>
   </w:style>
-  <w:style w:type="table" w:styleId="90">
+  <w:style w:type="table" w:styleId="713">
     <w:name w:val="Grid Table 6 Colorful - Accent 1"/>
-    <w:basedOn w:val="599"/>
+    <w:basedOn w:val="815"/>
     <w:uiPriority w:val="99"/>
     <w:pPr>
       <w:spacing w:after="0" w:line="240" w:lineRule="auto"/>
@@ -4882,9 +5096,9 @@
       </w:rPr>
     </w:tblStylePr>
   </w:style>
-  <w:style w:type="table" w:styleId="91">
+  <w:style w:type="table" w:styleId="714">
     <w:name w:val="Grid Table 6 Colorful - Accent 2"/>
-    <w:basedOn w:val="599"/>
+    <w:basedOn w:val="815"/>
     <w:uiPriority w:val="99"/>
     <w:pPr>
       <w:spacing w:after="0" w:line="240" w:lineRule="auto"/>
@@ -4961,9 +5175,9 @@
       </w:rPr>
     </w:tblStylePr>
   </w:style>
-  <w:style w:type="table" w:styleId="92">
+  <w:style w:type="table" w:styleId="715">
     <w:name w:val="Grid Table 6 Colorful - Accent 3"/>
-    <w:basedOn w:val="599"/>
+    <w:basedOn w:val="815"/>
     <w:uiPriority w:val="99"/>
     <w:pPr>
       <w:spacing w:after="0" w:line="240" w:lineRule="auto"/>
@@ -5040,9 +5254,9 @@
       </w:rPr>
     </w:tblStylePr>
   </w:style>
-  <w:style w:type="table" w:styleId="93">
+  <w:style w:type="table" w:styleId="716">
     <w:name w:val="Grid Table 6 Colorful - Accent 4"/>
-    <w:basedOn w:val="599"/>
+    <w:basedOn w:val="815"/>
     <w:uiPriority w:val="99"/>
     <w:pPr>
       <w:spacing w:after="0" w:line="240" w:lineRule="auto"/>
@@ -5119,9 +5333,9 @@
       </w:rPr>
     </w:tblStylePr>
   </w:style>
-  <w:style w:type="table" w:styleId="94">
+  <w:style w:type="table" w:styleId="717">
     <w:name w:val="Grid Table 6 Colorful - Accent 5"/>
-    <w:basedOn w:val="599"/>
+    <w:basedOn w:val="815"/>
     <w:uiPriority w:val="99"/>
     <w:pPr>
       <w:spacing w:after="0" w:line="240" w:lineRule="auto"/>
@@ -5198,9 +5412,9 @@
       </w:rPr>
     </w:tblStylePr>
   </w:style>
-  <w:style w:type="table" w:styleId="95">
+  <w:style w:type="table" w:styleId="718">
     <w:name w:val="Grid Table 6 Colorful - Accent 6"/>
-    <w:basedOn w:val="599"/>
+    <w:basedOn w:val="815"/>
     <w:uiPriority w:val="99"/>
     <w:pPr>
       <w:spacing w:after="0" w:line="240" w:lineRule="auto"/>
@@ -5277,9 +5491,9 @@
       </w:rPr>
     </w:tblStylePr>
   </w:style>
-  <w:style w:type="table" w:styleId="96">
+  <w:style w:type="table" w:styleId="719">
     <w:name w:val="Grid Table 7 Colorful"/>
-    <w:basedOn w:val="599"/>
+    <w:basedOn w:val="815"/>
     <w:uiPriority w:val="99"/>
     <w:pPr>
       <w:spacing w:after="0" w:line="240" w:lineRule="auto"/>
@@ -5328,11 +5542,11 @@
         <w:jc w:val="right"/>
       </w:pPr>
       <w:tcPr>
-        <w:shd w:color="ffffff"/>
-        <w:tcBorders>
-          <w:top w:val="none"/>
-          <w:left w:val="none"/>
-          <w:bottom w:val="none"/>
+        <w:shd w:val="clear" w:color="ffffff"/>
+        <w:tcBorders>
+          <w:top w:val="none" w:color="000000" w:sz="4" w:space="0"/>
+          <w:left w:val="none" w:color="000000" w:sz="4" w:space="0"/>
+          <w:bottom w:val="none" w:color="000000" w:sz="4" w:space="0"/>
           <w:right w:val="single" w:color="000000" w:themeColor="text1" w:themeTint="80" w:sz="4" w:space="0"/>
         </w:tcBorders>
       </w:tcPr>
@@ -5347,10 +5561,10 @@
       <w:tcPr>
         <w:shd w:val="clear" w:color="ffffff" w:themeColor="light1" w:fill="ffffff" w:themeFill="light1"/>
         <w:tcBorders>
-          <w:top w:val="none"/>
-          <w:left w:val="none"/>
+          <w:top w:val="none" w:color="000000" w:sz="4" w:space="0"/>
+          <w:left w:val="none" w:color="000000" w:sz="4" w:space="0"/>
           <w:bottom w:val="single" w:color="000000" w:themeColor="text1" w:themeTint="80" w:sz="4" w:space="0"/>
-          <w:right w:val="none"/>
+          <w:right w:val="none" w:color="000000" w:sz="4" w:space="0"/>
         </w:tcBorders>
       </w:tcPr>
     </w:tblStylePr>
@@ -5362,12 +5576,12 @@
         <w:sz w:val="22"/>
       </w:rPr>
       <w:tcPr>
-        <w:shd w:color="ffffff"/>
-        <w:tcBorders>
-          <w:top w:val="none"/>
+        <w:shd w:val="clear" w:color="ffffff"/>
+        <w:tcBorders>
+          <w:top w:val="none" w:color="000000" w:sz="4" w:space="0"/>
           <w:left w:val="single" w:color="000000" w:themeColor="text1" w:themeTint="80" w:sz="4" w:space="0"/>
-          <w:bottom w:val="none"/>
-          <w:right w:val="none"/>
+          <w:bottom w:val="none" w:color="000000" w:sz="4" w:space="0"/>
+          <w:right w:val="none" w:color="000000" w:sz="4" w:space="0"/>
         </w:tcBorders>
       </w:tcPr>
     </w:tblStylePr>
@@ -5382,16 +5596,16 @@
         <w:shd w:val="clear" w:color="ffffff" w:themeColor="light1" w:fill="ffffff" w:themeFill="light1"/>
         <w:tcBorders>
           <w:top w:val="single" w:color="000000" w:themeColor="text1" w:themeTint="80" w:sz="4" w:space="0"/>
-          <w:left w:val="none"/>
-          <w:bottom w:val="none"/>
-          <w:right w:val="none"/>
-        </w:tcBorders>
-      </w:tcPr>
-    </w:tblStylePr>
-  </w:style>
-  <w:style w:type="table" w:styleId="97">
+          <w:left w:val="none" w:color="000000" w:sz="4" w:space="0"/>
+          <w:bottom w:val="none" w:color="000000" w:sz="4" w:space="0"/>
+          <w:right w:val="none" w:color="000000" w:sz="4" w:space="0"/>
+        </w:tcBorders>
+      </w:tcPr>
+    </w:tblStylePr>
+  </w:style>
+  <w:style w:type="table" w:styleId="720">
     <w:name w:val="Grid Table 7 Colorful - Accent 1"/>
-    <w:basedOn w:val="599"/>
+    <w:basedOn w:val="815"/>
     <w:uiPriority w:val="99"/>
     <w:pPr>
       <w:spacing w:after="0" w:line="240" w:lineRule="auto"/>
@@ -5440,11 +5654,11 @@
         <w:jc w:val="right"/>
       </w:pPr>
       <w:tcPr>
-        <w:shd w:color="ffffff"/>
-        <w:tcBorders>
-          <w:top w:val="none"/>
-          <w:left w:val="none"/>
-          <w:bottom w:val="none"/>
+        <w:shd w:val="clear" w:color="ffffff"/>
+        <w:tcBorders>
+          <w:top w:val="none" w:color="000000" w:sz="4" w:space="0"/>
+          <w:left w:val="none" w:color="000000" w:sz="4" w:space="0"/>
+          <w:bottom w:val="none" w:color="000000" w:sz="4" w:space="0"/>
           <w:right w:val="single" w:color="000000" w:themeColor="accent1" w:themeTint="80" w:sz="4" w:space="0"/>
         </w:tcBorders>
       </w:tcPr>
@@ -5459,10 +5673,10 @@
       <w:tcPr>
         <w:shd w:val="clear" w:color="ffffff" w:themeColor="light1" w:fill="ffffff" w:themeFill="light1"/>
         <w:tcBorders>
-          <w:top w:val="none"/>
-          <w:left w:val="none"/>
+          <w:top w:val="none" w:color="000000" w:sz="4" w:space="0"/>
+          <w:left w:val="none" w:color="000000" w:sz="4" w:space="0"/>
           <w:bottom w:val="single" w:color="000000" w:themeColor="accent1" w:themeTint="80" w:sz="4" w:space="0"/>
-          <w:right w:val="none"/>
+          <w:right w:val="none" w:color="000000" w:sz="4" w:space="0"/>
         </w:tcBorders>
       </w:tcPr>
     </w:tblStylePr>
@@ -5474,12 +5688,12 @@
         <w:sz w:val="22"/>
       </w:rPr>
       <w:tcPr>
-        <w:shd w:color="ffffff"/>
-        <w:tcBorders>
-          <w:top w:val="none"/>
+        <w:shd w:val="clear" w:color="ffffff"/>
+        <w:tcBorders>
+          <w:top w:val="none" w:color="000000" w:sz="4" w:space="0"/>
           <w:left w:val="single" w:color="000000" w:themeColor="accent1" w:themeTint="80" w:sz="4" w:space="0"/>
-          <w:bottom w:val="none"/>
-          <w:right w:val="none"/>
+          <w:bottom w:val="none" w:color="000000" w:sz="4" w:space="0"/>
+          <w:right w:val="none" w:color="000000" w:sz="4" w:space="0"/>
         </w:tcBorders>
       </w:tcPr>
     </w:tblStylePr>
@@ -5494,16 +5708,16 @@
         <w:shd w:val="clear" w:color="ffffff" w:themeColor="light1" w:fill="ffffff" w:themeFill="light1"/>
         <w:tcBorders>
           <w:top w:val="single" w:color="000000" w:themeColor="accent1" w:themeTint="80" w:sz="4" w:space="0"/>
-          <w:left w:val="none"/>
-          <w:bottom w:val="none"/>
-          <w:right w:val="none"/>
-        </w:tcBorders>
-      </w:tcPr>
-    </w:tblStylePr>
-  </w:style>
-  <w:style w:type="table" w:styleId="98">
+          <w:left w:val="none" w:color="000000" w:sz="4" w:space="0"/>
+          <w:bottom w:val="none" w:color="000000" w:sz="4" w:space="0"/>
+          <w:right w:val="none" w:color="000000" w:sz="4" w:space="0"/>
+        </w:tcBorders>
+      </w:tcPr>
+    </w:tblStylePr>
+  </w:style>
+  <w:style w:type="table" w:styleId="721">
     <w:name w:val="Grid Table 7 Colorful - Accent 2"/>
-    <w:basedOn w:val="599"/>
+    <w:basedOn w:val="815"/>
     <w:uiPriority w:val="99"/>
     <w:pPr>
       <w:spacing w:after="0" w:line="240" w:lineRule="auto"/>
@@ -5552,11 +5766,11 @@
         <w:jc w:val="right"/>
       </w:pPr>
       <w:tcPr>
-        <w:shd w:color="ffffff"/>
-        <w:tcBorders>
-          <w:top w:val="none"/>
-          <w:left w:val="none"/>
-          <w:bottom w:val="none"/>
+        <w:shd w:val="clear" w:color="ffffff"/>
+        <w:tcBorders>
+          <w:top w:val="none" w:color="000000" w:sz="4" w:space="0"/>
+          <w:left w:val="none" w:color="000000" w:sz="4" w:space="0"/>
+          <w:bottom w:val="none" w:color="000000" w:sz="4" w:space="0"/>
           <w:right w:val="single" w:color="000000" w:themeColor="accent2" w:themeTint="97" w:sz="4" w:space="0"/>
         </w:tcBorders>
       </w:tcPr>
@@ -5571,10 +5785,10 @@
       <w:tcPr>
         <w:shd w:val="clear" w:color="ffffff" w:themeColor="light1" w:fill="ffffff" w:themeFill="light1"/>
         <w:tcBorders>
-          <w:top w:val="none"/>
-          <w:left w:val="none"/>
+          <w:top w:val="none" w:color="000000" w:sz="4" w:space="0"/>
+          <w:left w:val="none" w:color="000000" w:sz="4" w:space="0"/>
           <w:bottom w:val="single" w:color="000000" w:themeColor="accent2" w:themeTint="97" w:sz="4" w:space="0"/>
-          <w:right w:val="none"/>
+          <w:right w:val="none" w:color="000000" w:sz="4" w:space="0"/>
         </w:tcBorders>
       </w:tcPr>
     </w:tblStylePr>
@@ -5586,12 +5800,12 @@
         <w:sz w:val="22"/>
       </w:rPr>
       <w:tcPr>
-        <w:shd w:color="ffffff"/>
-        <w:tcBorders>
-          <w:top w:val="none"/>
+        <w:shd w:val="clear" w:color="ffffff"/>
+        <w:tcBorders>
+          <w:top w:val="none" w:color="000000" w:sz="4" w:space="0"/>
           <w:left w:val="single" w:color="000000" w:themeColor="accent2" w:themeTint="97" w:sz="4" w:space="0"/>
-          <w:bottom w:val="none"/>
-          <w:right w:val="none"/>
+          <w:bottom w:val="none" w:color="000000" w:sz="4" w:space="0"/>
+          <w:right w:val="none" w:color="000000" w:sz="4" w:space="0"/>
         </w:tcBorders>
       </w:tcPr>
     </w:tblStylePr>
@@ -5606,16 +5820,16 @@
         <w:shd w:val="clear" w:color="ffffff" w:themeColor="light1" w:fill="ffffff" w:themeFill="light1"/>
         <w:tcBorders>
           <w:top w:val="single" w:color="000000" w:themeColor="accent2" w:themeTint="97" w:sz="4" w:space="0"/>
-          <w:left w:val="none"/>
-          <w:bottom w:val="none"/>
-          <w:right w:val="none"/>
-        </w:tcBorders>
-      </w:tcPr>
-    </w:tblStylePr>
-  </w:style>
-  <w:style w:type="table" w:styleId="99">
+          <w:left w:val="none" w:color="000000" w:sz="4" w:space="0"/>
+          <w:bottom w:val="none" w:color="000000" w:sz="4" w:space="0"/>
+          <w:right w:val="none" w:color="000000" w:sz="4" w:space="0"/>
+        </w:tcBorders>
+      </w:tcPr>
+    </w:tblStylePr>
+  </w:style>
+  <w:style w:type="table" w:styleId="722">
     <w:name w:val="Grid Table 7 Colorful - Accent 3"/>
-    <w:basedOn w:val="599"/>
+    <w:basedOn w:val="815"/>
     <w:uiPriority w:val="99"/>
     <w:pPr>
       <w:spacing w:after="0" w:line="240" w:lineRule="auto"/>
@@ -5664,11 +5878,11 @@
         <w:jc w:val="right"/>
       </w:pPr>
       <w:tcPr>
-        <w:shd w:color="ffffff"/>
-        <w:tcBorders>
-          <w:top w:val="none"/>
-          <w:left w:val="none"/>
-          <w:bottom w:val="none"/>
+        <w:shd w:val="clear" w:color="ffffff"/>
+        <w:tcBorders>
+          <w:top w:val="none" w:color="000000" w:sz="4" w:space="0"/>
+          <w:left w:val="none" w:color="000000" w:sz="4" w:space="0"/>
+          <w:bottom w:val="none" w:color="000000" w:sz="4" w:space="0"/>
           <w:right w:val="single" w:color="000000" w:themeColor="accent3" w:themeTint="FE" w:sz="4" w:space="0"/>
         </w:tcBorders>
       </w:tcPr>
@@ -5683,10 +5897,10 @@
       <w:tcPr>
         <w:shd w:val="clear" w:color="ffffff" w:themeColor="light1" w:fill="ffffff" w:themeFill="light1"/>
         <w:tcBorders>
-          <w:top w:val="none"/>
-          <w:left w:val="none"/>
+          <w:top w:val="none" w:color="000000" w:sz="4" w:space="0"/>
+          <w:left w:val="none" w:color="000000" w:sz="4" w:space="0"/>
           <w:bottom w:val="single" w:color="000000" w:themeColor="accent3" w:themeTint="FE" w:sz="4" w:space="0"/>
-          <w:right w:val="none"/>
+          <w:right w:val="none" w:color="000000" w:sz="4" w:space="0"/>
         </w:tcBorders>
       </w:tcPr>
     </w:tblStylePr>
@@ -5698,12 +5912,12 @@
         <w:sz w:val="22"/>
       </w:rPr>
       <w:tcPr>
-        <w:shd w:color="ffffff"/>
-        <w:tcBorders>
-          <w:top w:val="none"/>
+        <w:shd w:val="clear" w:color="ffffff"/>
+        <w:tcBorders>
+          <w:top w:val="none" w:color="000000" w:sz="4" w:space="0"/>
           <w:left w:val="single" w:color="000000" w:themeColor="accent3" w:themeTint="FE" w:sz="4" w:space="0"/>
-          <w:bottom w:val="none"/>
-          <w:right w:val="none"/>
+          <w:bottom w:val="none" w:color="000000" w:sz="4" w:space="0"/>
+          <w:right w:val="none" w:color="000000" w:sz="4" w:space="0"/>
         </w:tcBorders>
       </w:tcPr>
     </w:tblStylePr>
@@ -5718,16 +5932,16 @@
         <w:shd w:val="clear" w:color="ffffff" w:themeColor="light1" w:fill="ffffff" w:themeFill="light1"/>
         <w:tcBorders>
           <w:top w:val="single" w:color="000000" w:themeColor="accent3" w:themeTint="FE" w:sz="4" w:space="0"/>
-          <w:left w:val="none"/>
-          <w:bottom w:val="none"/>
-          <w:right w:val="none"/>
-        </w:tcBorders>
-      </w:tcPr>
-    </w:tblStylePr>
-  </w:style>
-  <w:style w:type="table" w:styleId="100">
+          <w:left w:val="none" w:color="000000" w:sz="4" w:space="0"/>
+          <w:bottom w:val="none" w:color="000000" w:sz="4" w:space="0"/>
+          <w:right w:val="none" w:color="000000" w:sz="4" w:space="0"/>
+        </w:tcBorders>
+      </w:tcPr>
+    </w:tblStylePr>
+  </w:style>
+  <w:style w:type="table" w:styleId="723">
     <w:name w:val="Grid Table 7 Colorful - Accent 4"/>
-    <w:basedOn w:val="599"/>
+    <w:basedOn w:val="815"/>
     <w:uiPriority w:val="99"/>
     <w:pPr>
       <w:spacing w:after="0" w:line="240" w:lineRule="auto"/>
@@ -5776,11 +5990,11 @@
         <w:jc w:val="right"/>
       </w:pPr>
       <w:tcPr>
-        <w:shd w:color="ffffff"/>
-        <w:tcBorders>
-          <w:top w:val="none"/>
-          <w:left w:val="none"/>
-          <w:bottom w:val="none"/>
+        <w:shd w:val="clear" w:color="ffffff"/>
+        <w:tcBorders>
+          <w:top w:val="none" w:color="000000" w:sz="4" w:space="0"/>
+          <w:left w:val="none" w:color="000000" w:sz="4" w:space="0"/>
+          <w:bottom w:val="none" w:color="000000" w:sz="4" w:space="0"/>
           <w:right w:val="single" w:color="000000" w:themeColor="accent4" w:themeTint="9A" w:sz="4" w:space="0"/>
         </w:tcBorders>
       </w:tcPr>
@@ -5795,10 +6009,10 @@
       <w:tcPr>
         <w:shd w:val="clear" w:color="ffffff" w:themeColor="light1" w:fill="ffffff" w:themeFill="light1"/>
         <w:tcBorders>
-          <w:top w:val="none"/>
-          <w:left w:val="none"/>
+          <w:top w:val="none" w:color="000000" w:sz="4" w:space="0"/>
+          <w:left w:val="none" w:color="000000" w:sz="4" w:space="0"/>
           <w:bottom w:val="single" w:color="000000" w:themeColor="accent4" w:themeTint="9A" w:sz="4" w:space="0"/>
-          <w:right w:val="none"/>
+          <w:right w:val="none" w:color="000000" w:sz="4" w:space="0"/>
         </w:tcBorders>
       </w:tcPr>
     </w:tblStylePr>
@@ -5810,12 +6024,12 @@
         <w:sz w:val="22"/>
       </w:rPr>
       <w:tcPr>
-        <w:shd w:color="ffffff"/>
-        <w:tcBorders>
-          <w:top w:val="none"/>
+        <w:shd w:val="clear" w:color="ffffff"/>
+        <w:tcBorders>
+          <w:top w:val="none" w:color="000000" w:sz="4" w:space="0"/>
           <w:left w:val="single" w:color="000000" w:themeColor="accent4" w:themeTint="9A" w:sz="4" w:space="0"/>
-          <w:bottom w:val="none"/>
-          <w:right w:val="none"/>
+          <w:bottom w:val="none" w:color="000000" w:sz="4" w:space="0"/>
+          <w:right w:val="none" w:color="000000" w:sz="4" w:space="0"/>
         </w:tcBorders>
       </w:tcPr>
     </w:tblStylePr>
@@ -5830,16 +6044,16 @@
         <w:shd w:val="clear" w:color="ffffff" w:themeColor="light1" w:fill="ffffff" w:themeFill="light1"/>
         <w:tcBorders>
           <w:top w:val="single" w:color="000000" w:themeColor="accent4" w:themeTint="9A" w:sz="4" w:space="0"/>
-          <w:left w:val="none"/>
-          <w:bottom w:val="none"/>
-          <w:right w:val="none"/>
-        </w:tcBorders>
-      </w:tcPr>
-    </w:tblStylePr>
-  </w:style>
-  <w:style w:type="table" w:styleId="101">
+          <w:left w:val="none" w:color="000000" w:sz="4" w:space="0"/>
+          <w:bottom w:val="none" w:color="000000" w:sz="4" w:space="0"/>
+          <w:right w:val="none" w:color="000000" w:sz="4" w:space="0"/>
+        </w:tcBorders>
+      </w:tcPr>
+    </w:tblStylePr>
+  </w:style>
+  <w:style w:type="table" w:styleId="724">
     <w:name w:val="Grid Table 7 Colorful - Accent 5"/>
-    <w:basedOn w:val="599"/>
+    <w:basedOn w:val="815"/>
     <w:uiPriority w:val="99"/>
     <w:pPr>
       <w:spacing w:after="0" w:line="240" w:lineRule="auto"/>
@@ -5888,11 +6102,11 @@
         <w:jc w:val="right"/>
       </w:pPr>
       <w:tcPr>
-        <w:shd w:color="ffffff"/>
-        <w:tcBorders>
-          <w:top w:val="none"/>
-          <w:left w:val="none"/>
-          <w:bottom w:val="none"/>
+        <w:shd w:val="clear" w:color="ffffff"/>
+        <w:tcBorders>
+          <w:top w:val="none" w:color="000000" w:sz="4" w:space="0"/>
+          <w:left w:val="none" w:color="000000" w:sz="4" w:space="0"/>
+          <w:bottom w:val="none" w:color="000000" w:sz="4" w:space="0"/>
           <w:right w:val="single" w:color="000000" w:themeColor="accent5" w:themeTint="90" w:sz="4" w:space="0"/>
         </w:tcBorders>
       </w:tcPr>
@@ -5907,10 +6121,10 @@
       <w:tcPr>
         <w:shd w:val="clear" w:color="ffffff" w:themeColor="light1" w:fill="ffffff" w:themeFill="light1"/>
         <w:tcBorders>
-          <w:top w:val="none"/>
-          <w:left w:val="none"/>
+          <w:top w:val="none" w:color="000000" w:sz="4" w:space="0"/>
+          <w:left w:val="none" w:color="000000" w:sz="4" w:space="0"/>
           <w:bottom w:val="single" w:color="000000" w:themeColor="accent5" w:themeTint="90" w:sz="4" w:space="0"/>
-          <w:right w:val="none"/>
+          <w:right w:val="none" w:color="000000" w:sz="4" w:space="0"/>
         </w:tcBorders>
       </w:tcPr>
     </w:tblStylePr>
@@ -5922,12 +6136,12 @@
         <w:sz w:val="22"/>
       </w:rPr>
       <w:tcPr>
-        <w:shd w:color="ffffff"/>
-        <w:tcBorders>
-          <w:top w:val="none"/>
+        <w:shd w:val="clear" w:color="ffffff"/>
+        <w:tcBorders>
+          <w:top w:val="none" w:color="000000" w:sz="4" w:space="0"/>
           <w:left w:val="single" w:color="000000" w:themeColor="accent5" w:themeTint="90" w:sz="4" w:space="0"/>
-          <w:bottom w:val="none"/>
-          <w:right w:val="none"/>
+          <w:bottom w:val="none" w:color="000000" w:sz="4" w:space="0"/>
+          <w:right w:val="none" w:color="000000" w:sz="4" w:space="0"/>
         </w:tcBorders>
       </w:tcPr>
     </w:tblStylePr>
@@ -5942,16 +6156,16 @@
         <w:shd w:val="clear" w:color="ffffff" w:themeColor="light1" w:fill="ffffff" w:themeFill="light1"/>
         <w:tcBorders>
           <w:top w:val="single" w:color="000000" w:themeColor="accent5" w:themeTint="90" w:sz="4" w:space="0"/>
-          <w:left w:val="none"/>
-          <w:bottom w:val="none"/>
-          <w:right w:val="none"/>
-        </w:tcBorders>
-      </w:tcPr>
-    </w:tblStylePr>
-  </w:style>
-  <w:style w:type="table" w:styleId="102">
+          <w:left w:val="none" w:color="000000" w:sz="4" w:space="0"/>
+          <w:bottom w:val="none" w:color="000000" w:sz="4" w:space="0"/>
+          <w:right w:val="none" w:color="000000" w:sz="4" w:space="0"/>
+        </w:tcBorders>
+      </w:tcPr>
+    </w:tblStylePr>
+  </w:style>
+  <w:style w:type="table" w:styleId="725">
     <w:name w:val="Grid Table 7 Colorful - Accent 6"/>
-    <w:basedOn w:val="599"/>
+    <w:basedOn w:val="815"/>
     <w:uiPriority w:val="99"/>
     <w:pPr>
       <w:spacing w:after="0" w:line="240" w:lineRule="auto"/>
@@ -6000,11 +6214,11 @@
         <w:jc w:val="right"/>
       </w:pPr>
       <w:tcPr>
-        <w:shd w:color="ffffff"/>
-        <w:tcBorders>
-          <w:top w:val="none"/>
-          <w:left w:val="none"/>
-          <w:bottom w:val="none"/>
+        <w:shd w:val="clear" w:color="ffffff"/>
+        <w:tcBorders>
+          <w:top w:val="none" w:color="000000" w:sz="4" w:space="0"/>
+          <w:left w:val="none" w:color="000000" w:sz="4" w:space="0"/>
+          <w:bottom w:val="none" w:color="000000" w:sz="4" w:space="0"/>
           <w:right w:val="single" w:color="000000" w:themeColor="accent6" w:themeTint="90" w:sz="4" w:space="0"/>
         </w:tcBorders>
       </w:tcPr>
@@ -6019,10 +6233,10 @@
       <w:tcPr>
         <w:shd w:val="clear" w:color="ffffff" w:themeColor="light1" w:fill="ffffff" w:themeFill="light1"/>
         <w:tcBorders>
-          <w:top w:val="none"/>
-          <w:left w:val="none"/>
+          <w:top w:val="none" w:color="000000" w:sz="4" w:space="0"/>
+          <w:left w:val="none" w:color="000000" w:sz="4" w:space="0"/>
           <w:bottom w:val="single" w:color="000000" w:themeColor="accent6" w:themeTint="90" w:sz="4" w:space="0"/>
-          <w:right w:val="none"/>
+          <w:right w:val="none" w:color="000000" w:sz="4" w:space="0"/>
         </w:tcBorders>
       </w:tcPr>
     </w:tblStylePr>
@@ -6034,12 +6248,12 @@
         <w:sz w:val="22"/>
       </w:rPr>
       <w:tcPr>
-        <w:shd w:color="ffffff"/>
-        <w:tcBorders>
-          <w:top w:val="none"/>
+        <w:shd w:val="clear" w:color="ffffff"/>
+        <w:tcBorders>
+          <w:top w:val="none" w:color="000000" w:sz="4" w:space="0"/>
           <w:left w:val="single" w:color="000000" w:themeColor="accent6" w:themeTint="90" w:sz="4" w:space="0"/>
-          <w:bottom w:val="none"/>
-          <w:right w:val="none"/>
+          <w:bottom w:val="none" w:color="000000" w:sz="4" w:space="0"/>
+          <w:right w:val="none" w:color="000000" w:sz="4" w:space="0"/>
         </w:tcBorders>
       </w:tcPr>
     </w:tblStylePr>
@@ -6054,16 +6268,16 @@
         <w:shd w:val="clear" w:color="ffffff" w:themeColor="light1" w:fill="ffffff" w:themeFill="light1"/>
         <w:tcBorders>
           <w:top w:val="single" w:color="000000" w:themeColor="accent6" w:themeTint="90" w:sz="4" w:space="0"/>
-          <w:left w:val="none"/>
-          <w:bottom w:val="none"/>
-          <w:right w:val="none"/>
-        </w:tcBorders>
-      </w:tcPr>
-    </w:tblStylePr>
-  </w:style>
-  <w:style w:type="table" w:styleId="103">
+          <w:left w:val="none" w:color="000000" w:sz="4" w:space="0"/>
+          <w:bottom w:val="none" w:color="000000" w:sz="4" w:space="0"/>
+          <w:right w:val="none" w:color="000000" w:sz="4" w:space="0"/>
+        </w:tcBorders>
+      </w:tcPr>
+    </w:tblStylePr>
+  </w:style>
+  <w:style w:type="table" w:styleId="726">
     <w:name w:val="List Table 1 Light"/>
-    <w:basedOn w:val="599"/>
+    <w:basedOn w:val="815"/>
     <w:uiPriority w:val="99"/>
     <w:pPr>
       <w:spacing w:after="0" w:line="240" w:lineRule="auto"/>
@@ -6124,9 +6338,9 @@
       </w:tcPr>
     </w:tblStylePr>
   </w:style>
-  <w:style w:type="table" w:styleId="104">
+  <w:style w:type="table" w:styleId="727">
     <w:name w:val="List Table 1 Light - Accent 1"/>
-    <w:basedOn w:val="599"/>
+    <w:basedOn w:val="815"/>
     <w:uiPriority w:val="99"/>
     <w:pPr>
       <w:spacing w:after="0" w:line="240" w:lineRule="auto"/>
@@ -6187,9 +6401,9 @@
       </w:tcPr>
     </w:tblStylePr>
   </w:style>
-  <w:style w:type="table" w:styleId="105">
+  <w:style w:type="table" w:styleId="728">
     <w:name w:val="List Table 1 Light - Accent 2"/>
-    <w:basedOn w:val="599"/>
+    <w:basedOn w:val="815"/>
     <w:uiPriority w:val="99"/>
     <w:pPr>
       <w:spacing w:after="0" w:line="240" w:lineRule="auto"/>
@@ -6250,9 +6464,9 @@
       </w:tcPr>
     </w:tblStylePr>
   </w:style>
-  <w:style w:type="table" w:styleId="106">
+  <w:style w:type="table" w:styleId="729">
     <w:name w:val="List Table 1 Light - Accent 3"/>
-    <w:basedOn w:val="599"/>
+    <w:basedOn w:val="815"/>
     <w:uiPriority w:val="99"/>
     <w:pPr>
       <w:spacing w:after="0" w:line="240" w:lineRule="auto"/>
@@ -6313,9 +6527,9 @@
       </w:tcPr>
     </w:tblStylePr>
   </w:style>
-  <w:style w:type="table" w:styleId="107">
+  <w:style w:type="table" w:styleId="730">
     <w:name w:val="List Table 1 Light - Accent 4"/>
-    <w:basedOn w:val="599"/>
+    <w:basedOn w:val="815"/>
     <w:uiPriority w:val="99"/>
     <w:pPr>
       <w:spacing w:after="0" w:line="240" w:lineRule="auto"/>
@@ -6376,9 +6590,9 @@
       </w:tcPr>
     </w:tblStylePr>
   </w:style>
-  <w:style w:type="table" w:styleId="108">
+  <w:style w:type="table" w:styleId="731">
     <w:name w:val="List Table 1 Light - Accent 5"/>
-    <w:basedOn w:val="599"/>
+    <w:basedOn w:val="815"/>
     <w:uiPriority w:val="99"/>
     <w:pPr>
       <w:spacing w:after="0" w:line="240" w:lineRule="auto"/>
@@ -6439,9 +6653,9 @@
       </w:tcPr>
     </w:tblStylePr>
   </w:style>
-  <w:style w:type="table" w:styleId="109">
+  <w:style w:type="table" w:styleId="732">
     <w:name w:val="List Table 1 Light - Accent 6"/>
-    <w:basedOn w:val="599"/>
+    <w:basedOn w:val="815"/>
     <w:uiPriority w:val="99"/>
     <w:pPr>
       <w:spacing w:after="0" w:line="240" w:lineRule="auto"/>
@@ -6502,9 +6716,9 @@
       </w:tcPr>
     </w:tblStylePr>
   </w:style>
-  <w:style w:type="table" w:styleId="110">
+  <w:style w:type="table" w:styleId="733">
     <w:name w:val="List Table 2"/>
-    <w:basedOn w:val="599"/>
+    <w:basedOn w:val="815"/>
     <w:uiPriority w:val="99"/>
     <w:pPr>
       <w:spacing w:after="0" w:line="240" w:lineRule="auto"/>
@@ -6588,9 +6802,9 @@
       </w:tcPr>
     </w:tblStylePr>
   </w:style>
-  <w:style w:type="table" w:styleId="111">
+  <w:style w:type="table" w:styleId="734">
     <w:name w:val="List Table 2 - Accent 1"/>
-    <w:basedOn w:val="599"/>
+    <w:basedOn w:val="815"/>
     <w:uiPriority w:val="99"/>
     <w:pPr>
       <w:spacing w:after="0" w:line="240" w:lineRule="auto"/>
@@ -6674,9 +6888,9 @@
       </w:tcPr>
     </w:tblStylePr>
   </w:style>
-  <w:style w:type="table" w:styleId="112">
+  <w:style w:type="table" w:styleId="735">
     <w:name w:val="List Table 2 - Accent 2"/>
-    <w:basedOn w:val="599"/>
+    <w:basedOn w:val="815"/>
     <w:uiPriority w:val="99"/>
     <w:pPr>
       <w:spacing w:after="0" w:line="240" w:lineRule="auto"/>
@@ -6760,9 +6974,9 @@
       </w:tcPr>
     </w:tblStylePr>
   </w:style>
-  <w:style w:type="table" w:styleId="113">
+  <w:style w:type="table" w:styleId="736">
     <w:name w:val="List Table 2 - Accent 3"/>
-    <w:basedOn w:val="599"/>
+    <w:basedOn w:val="815"/>
     <w:uiPriority w:val="99"/>
     <w:pPr>
       <w:spacing w:after="0" w:line="240" w:lineRule="auto"/>
@@ -6846,9 +7060,9 @@
       </w:tcPr>
     </w:tblStylePr>
   </w:style>
-  <w:style w:type="table" w:styleId="114">
+  <w:style w:type="table" w:styleId="737">
     <w:name w:val="List Table 2 - Accent 4"/>
-    <w:basedOn w:val="599"/>
+    <w:basedOn w:val="815"/>
     <w:uiPriority w:val="99"/>
     <w:pPr>
       <w:spacing w:after="0" w:line="240" w:lineRule="auto"/>
@@ -6932,9 +7146,9 @@
       </w:tcPr>
     </w:tblStylePr>
   </w:style>
-  <w:style w:type="table" w:styleId="115">
+  <w:style w:type="table" w:styleId="738">
     <w:name w:val="List Table 2 - Accent 5"/>
-    <w:basedOn w:val="599"/>
+    <w:basedOn w:val="815"/>
     <w:uiPriority w:val="99"/>
     <w:pPr>
       <w:spacing w:after="0" w:line="240" w:lineRule="auto"/>
@@ -7018,9 +7232,9 @@
       </w:tcPr>
     </w:tblStylePr>
   </w:style>
-  <w:style w:type="table" w:styleId="116">
+  <w:style w:type="table" w:styleId="739">
     <w:name w:val="List Table 2 - Accent 6"/>
-    <w:basedOn w:val="599"/>
+    <w:basedOn w:val="815"/>
     <w:uiPriority w:val="99"/>
     <w:pPr>
       <w:spacing w:after="0" w:line="240" w:lineRule="auto"/>
@@ -7104,9 +7318,9 @@
       </w:tcPr>
     </w:tblStylePr>
   </w:style>
-  <w:style w:type="table" w:styleId="117">
+  <w:style w:type="table" w:styleId="740">
     <w:name w:val="List Table 3"/>
-    <w:basedOn w:val="599"/>
+    <w:basedOn w:val="815"/>
     <w:uiPriority w:val="99"/>
     <w:pPr>
       <w:spacing w:after="0" w:line="240" w:lineRule="auto"/>
@@ -7178,9 +7392,9 @@
       </w:rPr>
     </w:tblStylePr>
   </w:style>
-  <w:style w:type="table" w:styleId="118">
+  <w:style w:type="table" w:styleId="741">
     <w:name w:val="List Table 3 - Accent 1"/>
-    <w:basedOn w:val="599"/>
+    <w:basedOn w:val="815"/>
     <w:uiPriority w:val="99"/>
     <w:pPr>
       <w:spacing w:after="0" w:line="240" w:lineRule="auto"/>
@@ -7252,9 +7466,9 @@
       </w:rPr>
     </w:tblStylePr>
   </w:style>
-  <w:style w:type="table" w:styleId="119">
+  <w:style w:type="table" w:styleId="742">
     <w:name w:val="List Table 3 - Accent 2"/>
-    <w:basedOn w:val="599"/>
+    <w:basedOn w:val="815"/>
     <w:uiPriority w:val="99"/>
     <w:pPr>
       <w:spacing w:after="0" w:line="240" w:lineRule="auto"/>
@@ -7326,9 +7540,9 @@
       </w:rPr>
     </w:tblStylePr>
   </w:style>
-  <w:style w:type="table" w:styleId="120">
+  <w:style w:type="table" w:styleId="743">
     <w:name w:val="List Table 3 - Accent 3"/>
-    <w:basedOn w:val="599"/>
+    <w:basedOn w:val="815"/>
     <w:uiPriority w:val="99"/>
     <w:pPr>
       <w:spacing w:after="0" w:line="240" w:lineRule="auto"/>
@@ -7400,9 +7614,9 @@
       </w:rPr>
     </w:tblStylePr>
   </w:style>
-  <w:style w:type="table" w:styleId="121">
+  <w:style w:type="table" w:styleId="744">
     <w:name w:val="List Table 3 - Accent 4"/>
-    <w:basedOn w:val="599"/>
+    <w:basedOn w:val="815"/>
     <w:uiPriority w:val="99"/>
     <w:pPr>
       <w:spacing w:after="0" w:line="240" w:lineRule="auto"/>
@@ -7474,9 +7688,9 @@
       </w:rPr>
     </w:tblStylePr>
   </w:style>
-  <w:style w:type="table" w:styleId="122">
+  <w:style w:type="table" w:styleId="745">
     <w:name w:val="List Table 3 - Accent 5"/>
-    <w:basedOn w:val="599"/>
+    <w:basedOn w:val="815"/>
     <w:uiPriority w:val="99"/>
     <w:pPr>
       <w:spacing w:after="0" w:line="240" w:lineRule="auto"/>
@@ -7548,9 +7762,9 @@
       </w:rPr>
     </w:tblStylePr>
   </w:style>
-  <w:style w:type="table" w:styleId="123">
+  <w:style w:type="table" w:styleId="746">
     <w:name w:val="List Table 3 - Accent 6"/>
-    <w:basedOn w:val="599"/>
+    <w:basedOn w:val="815"/>
     <w:uiPriority w:val="99"/>
     <w:pPr>
       <w:spacing w:after="0" w:line="240" w:lineRule="auto"/>
@@ -7622,9 +7836,9 @@
       </w:rPr>
     </w:tblStylePr>
   </w:style>
-  <w:style w:type="table" w:styleId="124">
+  <w:style w:type="table" w:styleId="747">
     <w:name w:val="List Table 4"/>
-    <w:basedOn w:val="599"/>
+    <w:basedOn w:val="815"/>
     <w:uiPriority w:val="99"/>
     <w:pPr>
       <w:spacing w:after="0" w:line="240" w:lineRule="auto"/>
@@ -7691,9 +7905,9 @@
       </w:rPr>
     </w:tblStylePr>
   </w:style>
-  <w:style w:type="table" w:styleId="125">
+  <w:style w:type="table" w:styleId="748">
     <w:name w:val="List Table 4 - Accent 1"/>
-    <w:basedOn w:val="599"/>
+    <w:basedOn w:val="815"/>
     <w:uiPriority w:val="99"/>
     <w:pPr>
       <w:spacing w:after="0" w:line="240" w:lineRule="auto"/>
@@ -7760,9 +7974,9 @@
       </w:rPr>
     </w:tblStylePr>
   </w:style>
-  <w:style w:type="table" w:styleId="126">
+  <w:style w:type="table" w:styleId="749">
     <w:name w:val="List Table 4 - Accent 2"/>
-    <w:basedOn w:val="599"/>
+    <w:basedOn w:val="815"/>
     <w:uiPriority w:val="99"/>
     <w:pPr>
       <w:spacing w:after="0" w:line="240" w:lineRule="auto"/>
@@ -7829,9 +8043,9 @@
       </w:rPr>
     </w:tblStylePr>
   </w:style>
-  <w:style w:type="table" w:styleId="127">
+  <w:style w:type="table" w:styleId="750">
     <w:name w:val="List Table 4 - Accent 3"/>
-    <w:basedOn w:val="599"/>
+    <w:basedOn w:val="815"/>
     <w:uiPriority w:val="99"/>
     <w:pPr>
       <w:spacing w:after="0" w:line="240" w:lineRule="auto"/>
@@ -7898,9 +8112,9 @@
       </w:rPr>
     </w:tblStylePr>
   </w:style>
-  <w:style w:type="table" w:styleId="128">
+  <w:style w:type="table" w:styleId="751">
     <w:name w:val="List Table 4 - Accent 4"/>
-    <w:basedOn w:val="599"/>
+    <w:basedOn w:val="815"/>
     <w:uiPriority w:val="99"/>
     <w:pPr>
       <w:spacing w:after="0" w:line="240" w:lineRule="auto"/>
@@ -7967,9 +8181,9 @@
       </w:rPr>
     </w:tblStylePr>
   </w:style>
-  <w:style w:type="table" w:styleId="129">
+  <w:style w:type="table" w:styleId="752">
     <w:name w:val="List Table 4 - Accent 5"/>
-    <w:basedOn w:val="599"/>
+    <w:basedOn w:val="815"/>
     <w:uiPriority w:val="99"/>
     <w:pPr>
       <w:spacing w:after="0" w:line="240" w:lineRule="auto"/>
@@ -8036,9 +8250,9 @@
       </w:rPr>
     </w:tblStylePr>
   </w:style>
-  <w:style w:type="table" w:styleId="130">
+  <w:style w:type="table" w:styleId="753">
     <w:name w:val="List Table 4 - Accent 6"/>
-    <w:basedOn w:val="599"/>
+    <w:basedOn w:val="815"/>
     <w:uiPriority w:val="99"/>
     <w:pPr>
       <w:spacing w:after="0" w:line="240" w:lineRule="auto"/>
@@ -8105,9 +8319,9 @@
       </w:rPr>
     </w:tblStylePr>
   </w:style>
-  <w:style w:type="table" w:styleId="131">
+  <w:style w:type="table" w:styleId="754">
     <w:name w:val="List Table 5 Dark"/>
-    <w:basedOn w:val="599"/>
+    <w:basedOn w:val="815"/>
     <w:uiPriority w:val="99"/>
     <w:pPr>
       <w:spacing w:after="0" w:line="240" w:lineRule="auto"/>
@@ -8212,9 +8426,9 @@
       </w:rPr>
     </w:tblStylePr>
   </w:style>
-  <w:style w:type="table" w:styleId="132">
+  <w:style w:type="table" w:styleId="755">
     <w:name w:val="List Table 5 Dark - Accent 1"/>
-    <w:basedOn w:val="599"/>
+    <w:basedOn w:val="815"/>
     <w:uiPriority w:val="99"/>
     <w:pPr>
       <w:spacing w:after="0" w:line="240" w:lineRule="auto"/>
@@ -8319,9 +8533,9 @@
       </w:rPr>
     </w:tblStylePr>
   </w:style>
-  <w:style w:type="table" w:styleId="133">
+  <w:style w:type="table" w:styleId="756">
     <w:name w:val="List Table 5 Dark - Accent 2"/>
-    <w:basedOn w:val="599"/>
+    <w:basedOn w:val="815"/>
     <w:uiPriority w:val="99"/>
     <w:pPr>
       <w:spacing w:after="0" w:line="240" w:lineRule="auto"/>
@@ -8426,9 +8640,9 @@
       </w:rPr>
     </w:tblStylePr>
   </w:style>
-  <w:style w:type="table" w:styleId="134">
+  <w:style w:type="table" w:styleId="757">
     <w:name w:val="List Table 5 Dark - Accent 3"/>
-    <w:basedOn w:val="599"/>
+    <w:basedOn w:val="815"/>
     <w:uiPriority w:val="99"/>
     <w:pPr>
       <w:spacing w:after="0" w:line="240" w:lineRule="auto"/>
@@ -8533,9 +8747,9 @@
       </w:rPr>
     </w:tblStylePr>
   </w:style>
-  <w:style w:type="table" w:styleId="135">
+  <w:style w:type="table" w:styleId="758">
     <w:name w:val="List Table 5 Dark - Accent 4"/>
-    <w:basedOn w:val="599"/>
+    <w:basedOn w:val="815"/>
     <w:uiPriority w:val="99"/>
     <w:pPr>
       <w:spacing w:after="0" w:line="240" w:lineRule="auto"/>
@@ -8640,9 +8854,9 @@
       </w:rPr>
     </w:tblStylePr>
   </w:style>
-  <w:style w:type="table" w:styleId="136">
+  <w:style w:type="table" w:styleId="759">
     <w:name w:val="List Table 5 Dark - Accent 5"/>
-    <w:basedOn w:val="599"/>
+    <w:basedOn w:val="815"/>
     <w:uiPriority w:val="99"/>
     <w:pPr>
       <w:spacing w:after="0" w:line="240" w:lineRule="auto"/>
@@ -8747,9 +8961,9 @@
       </w:rPr>
     </w:tblStylePr>
   </w:style>
-  <w:style w:type="table" w:styleId="137">
+  <w:style w:type="table" w:styleId="760">
     <w:name w:val="List Table 5 Dark - Accent 6"/>
-    <w:basedOn w:val="599"/>
+    <w:basedOn w:val="815"/>
     <w:uiPriority w:val="99"/>
     <w:pPr>
       <w:spacing w:after="0" w:line="240" w:lineRule="auto"/>
@@ -8854,9 +9068,9 @@
       </w:rPr>
     </w:tblStylePr>
   </w:style>
-  <w:style w:type="table" w:styleId="138">
+  <w:style w:type="table" w:styleId="761">
     <w:name w:val="List Table 6 Colorful"/>
-    <w:basedOn w:val="599"/>
+    <w:basedOn w:val="815"/>
     <w:uiPriority w:val="99"/>
     <w:pPr>
       <w:spacing w:after="0" w:line="240" w:lineRule="auto"/>
@@ -8927,9 +9141,9 @@
       </w:tcPr>
     </w:tblStylePr>
   </w:style>
-  <w:style w:type="table" w:styleId="139">
+  <w:style w:type="table" w:styleId="762">
     <w:name w:val="List Table 6 Colorful - Accent 1"/>
-    <w:basedOn w:val="599"/>
+    <w:basedOn w:val="815"/>
     <w:uiPriority w:val="99"/>
     <w:pPr>
       <w:spacing w:after="0" w:line="240" w:lineRule="auto"/>
@@ -9000,9 +9214,9 @@
       </w:tcPr>
     </w:tblStylePr>
   </w:style>
-  <w:style w:type="table" w:styleId="140">
+  <w:style w:type="table" w:styleId="763">
     <w:name w:val="List Table 6 Colorful - Accent 2"/>
-    <w:basedOn w:val="599"/>
+    <w:basedOn w:val="815"/>
     <w:uiPriority w:val="99"/>
     <w:pPr>
       <w:spacing w:after="0" w:line="240" w:lineRule="auto"/>
@@ -9073,9 +9287,9 @@
       </w:tcPr>
     </w:tblStylePr>
   </w:style>
-  <w:style w:type="table" w:styleId="141">
+  <w:style w:type="table" w:styleId="764">
     <w:name w:val="List Table 6 Colorful - Accent 3"/>
-    <w:basedOn w:val="599"/>
+    <w:basedOn w:val="815"/>
     <w:uiPriority w:val="99"/>
     <w:pPr>
       <w:spacing w:after="0" w:line="240" w:lineRule="auto"/>
@@ -9146,9 +9360,9 @@
       </w:tcPr>
     </w:tblStylePr>
   </w:style>
-  <w:style w:type="table" w:styleId="142">
+  <w:style w:type="table" w:styleId="765">
     <w:name w:val="List Table 6 Colorful - Accent 4"/>
-    <w:basedOn w:val="599"/>
+    <w:basedOn w:val="815"/>
     <w:uiPriority w:val="99"/>
     <w:pPr>
       <w:spacing w:after="0" w:line="240" w:lineRule="auto"/>
@@ -9219,9 +9433,9 @@
       </w:tcPr>
     </w:tblStylePr>
   </w:style>
-  <w:style w:type="table" w:styleId="143">
+  <w:style w:type="table" w:styleId="766">
     <w:name w:val="List Table 6 Colorful - Accent 5"/>
-    <w:basedOn w:val="599"/>
+    <w:basedOn w:val="815"/>
     <w:uiPriority w:val="99"/>
     <w:pPr>
       <w:spacing w:after="0" w:line="240" w:lineRule="auto"/>
@@ -9292,9 +9506,9 @@
       </w:tcPr>
     </w:tblStylePr>
   </w:style>
-  <w:style w:type="table" w:styleId="144">
+  <w:style w:type="table" w:styleId="767">
     <w:name w:val="List Table 6 Colorful - Accent 6"/>
-    <w:basedOn w:val="599"/>
+    <w:basedOn w:val="815"/>
     <w:uiPriority w:val="99"/>
     <w:pPr>
       <w:spacing w:after="0" w:line="240" w:lineRule="auto"/>
@@ -9365,9 +9579,9 @@
       </w:tcPr>
     </w:tblStylePr>
   </w:style>
-  <w:style w:type="table" w:styleId="145">
+  <w:style w:type="table" w:styleId="768">
     <w:name w:val="List Table 7 Colorful"/>
-    <w:basedOn w:val="599"/>
+    <w:basedOn w:val="815"/>
     <w:uiPriority w:val="99"/>
     <w:pPr>
       <w:spacing w:after="0" w:line="240" w:lineRule="auto"/>
@@ -9413,11 +9627,11 @@
         <w:jc w:val="right"/>
       </w:pPr>
       <w:tcPr>
-        <w:shd w:color="ffffff"/>
-        <w:tcBorders>
-          <w:top w:val="none"/>
-          <w:left w:val="none"/>
-          <w:bottom w:val="none"/>
+        <w:shd w:val="clear" w:color="ffffff"/>
+        <w:tcBorders>
+          <w:top w:val="none" w:color="000000" w:sz="4" w:space="0"/>
+          <w:left w:val="none" w:color="000000" w:sz="4" w:space="0"/>
+          <w:bottom w:val="none" w:color="000000" w:sz="4" w:space="0"/>
           <w:right w:val="single" w:color="000000" w:themeColor="text1" w:themeTint="80" w:sz="4" w:space="0"/>
         </w:tcBorders>
       </w:tcPr>
@@ -9432,10 +9646,10 @@
       <w:tcPr>
         <w:shd w:val="clear" w:color="ffffff" w:themeColor="light1" w:fill="ffffff" w:themeFill="light1"/>
         <w:tcBorders>
-          <w:top w:val="none"/>
-          <w:left w:val="none"/>
+          <w:top w:val="none" w:color="000000" w:sz="4" w:space="0"/>
+          <w:left w:val="none" w:color="000000" w:sz="4" w:space="0"/>
           <w:bottom w:val="single" w:color="000000" w:themeColor="text1" w:themeTint="80" w:sz="4" w:space="0"/>
-          <w:right w:val="none"/>
+          <w:right w:val="none" w:color="000000" w:sz="4" w:space="0"/>
         </w:tcBorders>
       </w:tcPr>
     </w:tblStylePr>
@@ -9447,12 +9661,12 @@
         <w:sz w:val="22"/>
       </w:rPr>
       <w:tcPr>
-        <w:shd w:color="ffffff"/>
-        <w:tcBorders>
-          <w:top w:val="none"/>
+        <w:shd w:val="clear" w:color="ffffff"/>
+        <w:tcBorders>
+          <w:top w:val="none" w:color="000000" w:sz="4" w:space="0"/>
           <w:left w:val="single" w:color="000000" w:themeColor="text1" w:themeTint="80" w:sz="4" w:space="0"/>
-          <w:bottom w:val="none"/>
-          <w:right w:val="none"/>
+          <w:bottom w:val="none" w:color="000000" w:sz="4" w:space="0"/>
+          <w:right w:val="none" w:color="000000" w:sz="4" w:space="0"/>
         </w:tcBorders>
       </w:tcPr>
     </w:tblStylePr>
@@ -9467,9 +9681,9 @@
         <w:shd w:val="clear" w:color="ffffff" w:themeColor="light1" w:fill="ffffff" w:themeFill="light1"/>
         <w:tcBorders>
           <w:top w:val="single" w:color="000000" w:themeColor="text1" w:themeTint="80" w:sz="4" w:space="0"/>
-          <w:left w:val="none"/>
-          <w:bottom w:val="none"/>
-          <w:right w:val="none"/>
+          <w:left w:val="none" w:color="000000" w:sz="4" w:space="0"/>
+          <w:bottom w:val="none" w:color="000000" w:sz="4" w:space="0"/>
+          <w:right w:val="none" w:color="000000" w:sz="4" w:space="0"/>
         </w:tcBorders>
       </w:tcPr>
     </w:tblStylePr>
@@ -9481,9 +9695,9 @@
       </w:rPr>
     </w:tblStylePr>
   </w:style>
-  <w:style w:type="table" w:styleId="146">
+  <w:style w:type="table" w:styleId="769">
     <w:name w:val="List Table 7 Colorful - Accent 1"/>
-    <w:basedOn w:val="599"/>
+    <w:basedOn w:val="815"/>
     <w:uiPriority w:val="99"/>
     <w:pPr>
       <w:spacing w:after="0" w:line="240" w:lineRule="auto"/>
@@ -9529,11 +9743,11 @@
         <w:jc w:val="right"/>
       </w:pPr>
       <w:tcPr>
-        <w:shd w:color="ffffff"/>
-        <w:tcBorders>
-          <w:top w:val="none"/>
-          <w:left w:val="none"/>
-          <w:bottom w:val="none"/>
+        <w:shd w:val="clear" w:color="ffffff"/>
+        <w:tcBorders>
+          <w:top w:val="none" w:color="000000" w:sz="4" w:space="0"/>
+          <w:left w:val="none" w:color="000000" w:sz="4" w:space="0"/>
+          <w:bottom w:val="none" w:color="000000" w:sz="4" w:space="0"/>
           <w:right w:val="single" w:color="000000" w:themeColor="accent1" w:sz="4" w:space="0"/>
         </w:tcBorders>
       </w:tcPr>
@@ -9548,10 +9762,10 @@
       <w:tcPr>
         <w:shd w:val="clear" w:color="ffffff" w:themeColor="light1" w:fill="ffffff" w:themeFill="light1"/>
         <w:tcBorders>
-          <w:top w:val="none"/>
-          <w:left w:val="none"/>
+          <w:top w:val="none" w:color="000000" w:sz="4" w:space="0"/>
+          <w:left w:val="none" w:color="000000" w:sz="4" w:space="0"/>
           <w:bottom w:val="single" w:color="000000" w:themeColor="accent1" w:sz="4" w:space="0"/>
-          <w:right w:val="none"/>
+          <w:right w:val="none" w:color="000000" w:sz="4" w:space="0"/>
         </w:tcBorders>
       </w:tcPr>
     </w:tblStylePr>
@@ -9563,12 +9777,12 @@
         <w:sz w:val="22"/>
       </w:rPr>
       <w:tcPr>
-        <w:shd w:color="ffffff"/>
-        <w:tcBorders>
-          <w:top w:val="none"/>
+        <w:shd w:val="clear" w:color="ffffff"/>
+        <w:tcBorders>
+          <w:top w:val="none" w:color="000000" w:sz="4" w:space="0"/>
           <w:left w:val="single" w:color="000000" w:themeColor="accent1" w:sz="4" w:space="0"/>
-          <w:bottom w:val="none"/>
-          <w:right w:val="none"/>
+          <w:bottom w:val="none" w:color="000000" w:sz="4" w:space="0"/>
+          <w:right w:val="none" w:color="000000" w:sz="4" w:space="0"/>
         </w:tcBorders>
       </w:tcPr>
     </w:tblStylePr>
@@ -9583,9 +9797,9 @@
         <w:shd w:val="clear" w:color="ffffff" w:themeColor="light1" w:fill="ffffff" w:themeFill="light1"/>
         <w:tcBorders>
           <w:top w:val="single" w:color="000000" w:themeColor="accent1" w:sz="4" w:space="0"/>
-          <w:left w:val="none"/>
-          <w:bottom w:val="none"/>
-          <w:right w:val="none"/>
+          <w:left w:val="none" w:color="000000" w:sz="4" w:space="0"/>
+          <w:bottom w:val="none" w:color="000000" w:sz="4" w:space="0"/>
+          <w:right w:val="none" w:color="000000" w:sz="4" w:space="0"/>
         </w:tcBorders>
       </w:tcPr>
     </w:tblStylePr>
@@ -9597,9 +9811,9 @@
       </w:rPr>
     </w:tblStylePr>
   </w:style>
-  <w:style w:type="table" w:styleId="147">
+  <w:style w:type="table" w:styleId="770">
     <w:name w:val="List Table 7 Colorful - Accent 2"/>
-    <w:basedOn w:val="599"/>
+    <w:basedOn w:val="815"/>
     <w:uiPriority w:val="99"/>
     <w:pPr>
       <w:spacing w:after="0" w:line="240" w:lineRule="auto"/>
@@ -9645,11 +9859,11 @@
         <w:jc w:val="right"/>
       </w:pPr>
       <w:tcPr>
-        <w:shd w:color="ffffff"/>
-        <w:tcBorders>
-          <w:top w:val="none"/>
-          <w:left w:val="none"/>
-          <w:bottom w:val="none"/>
+        <w:shd w:val="clear" w:color="ffffff"/>
+        <w:tcBorders>
+          <w:top w:val="none" w:color="000000" w:sz="4" w:space="0"/>
+          <w:left w:val="none" w:color="000000" w:sz="4" w:space="0"/>
+          <w:bottom w:val="none" w:color="000000" w:sz="4" w:space="0"/>
           <w:right w:val="single" w:color="000000" w:themeColor="accent2" w:themeTint="97" w:sz="4" w:space="0"/>
         </w:tcBorders>
       </w:tcPr>
@@ -9664,10 +9878,10 @@
       <w:tcPr>
         <w:shd w:val="clear" w:color="ffffff" w:themeColor="light1" w:fill="ffffff" w:themeFill="light1"/>
         <w:tcBorders>
-          <w:top w:val="none"/>
-          <w:left w:val="none"/>
+          <w:top w:val="none" w:color="000000" w:sz="4" w:space="0"/>
+          <w:left w:val="none" w:color="000000" w:sz="4" w:space="0"/>
           <w:bottom w:val="single" w:color="000000" w:themeColor="accent2" w:themeTint="97" w:sz="4" w:space="0"/>
-          <w:right w:val="none"/>
+          <w:right w:val="none" w:color="000000" w:sz="4" w:space="0"/>
         </w:tcBorders>
       </w:tcPr>
     </w:tblStylePr>
@@ -9679,12 +9893,12 @@
         <w:sz w:val="22"/>
       </w:rPr>
       <w:tcPr>
-        <w:shd w:color="ffffff"/>
-        <w:tcBorders>
-          <w:top w:val="none"/>
+        <w:shd w:val="clear" w:color="ffffff"/>
+        <w:tcBorders>
+          <w:top w:val="none" w:color="000000" w:sz="4" w:space="0"/>
           <w:left w:val="single" w:color="000000" w:themeColor="accent2" w:themeTint="97" w:sz="4" w:space="0"/>
-          <w:bottom w:val="none"/>
-          <w:right w:val="none"/>
+          <w:bottom w:val="none" w:color="000000" w:sz="4" w:space="0"/>
+          <w:right w:val="none" w:color="000000" w:sz="4" w:space="0"/>
         </w:tcBorders>
       </w:tcPr>
     </w:tblStylePr>
@@ -9699,9 +9913,9 @@
         <w:shd w:val="clear" w:color="ffffff" w:themeColor="light1" w:fill="ffffff" w:themeFill="light1"/>
         <w:tcBorders>
           <w:top w:val="single" w:color="000000" w:themeColor="accent2" w:themeTint="97" w:sz="4" w:space="0"/>
-          <w:left w:val="none"/>
-          <w:bottom w:val="none"/>
-          <w:right w:val="none"/>
+          <w:left w:val="none" w:color="000000" w:sz="4" w:space="0"/>
+          <w:bottom w:val="none" w:color="000000" w:sz="4" w:space="0"/>
+          <w:right w:val="none" w:color="000000" w:sz="4" w:space="0"/>
         </w:tcBorders>
       </w:tcPr>
     </w:tblStylePr>
@@ -9713,9 +9927,9 @@
       </w:rPr>
     </w:tblStylePr>
   </w:style>
-  <w:style w:type="table" w:styleId="148">
+  <w:style w:type="table" w:styleId="771">
     <w:name w:val="List Table 7 Colorful - Accent 3"/>
-    <w:basedOn w:val="599"/>
+    <w:basedOn w:val="815"/>
     <w:uiPriority w:val="99"/>
     <w:pPr>
       <w:spacing w:after="0" w:line="240" w:lineRule="auto"/>
@@ -9761,11 +9975,11 @@
         <w:jc w:val="right"/>
       </w:pPr>
       <w:tcPr>
-        <w:shd w:color="ffffff"/>
-        <w:tcBorders>
-          <w:top w:val="none"/>
-          <w:left w:val="none"/>
-          <w:bottom w:val="none"/>
+        <w:shd w:val="clear" w:color="ffffff"/>
+        <w:tcBorders>
+          <w:top w:val="none" w:color="000000" w:sz="4" w:space="0"/>
+          <w:left w:val="none" w:color="000000" w:sz="4" w:space="0"/>
+          <w:bottom w:val="none" w:color="000000" w:sz="4" w:space="0"/>
           <w:right w:val="single" w:color="000000" w:themeColor="accent3" w:themeTint="98" w:sz="4" w:space="0"/>
         </w:tcBorders>
       </w:tcPr>
@@ -9780,10 +9994,10 @@
       <w:tcPr>
         <w:shd w:val="clear" w:color="ffffff" w:themeColor="light1" w:fill="ffffff" w:themeFill="light1"/>
         <w:tcBorders>
-          <w:top w:val="none"/>
-          <w:left w:val="none"/>
+          <w:top w:val="none" w:color="000000" w:sz="4" w:space="0"/>
+          <w:left w:val="none" w:color="000000" w:sz="4" w:space="0"/>
           <w:bottom w:val="single" w:color="000000" w:themeColor="accent3" w:themeTint="98" w:sz="4" w:space="0"/>
-          <w:right w:val="none"/>
+          <w:right w:val="none" w:color="000000" w:sz="4" w:space="0"/>
         </w:tcBorders>
       </w:tcPr>
     </w:tblStylePr>
@@ -9795,12 +10009,12 @@
         <w:sz w:val="22"/>
       </w:rPr>
       <w:tcPr>
-        <w:shd w:color="ffffff"/>
-        <w:tcBorders>
-          <w:top w:val="none"/>
+        <w:shd w:val="clear" w:color="ffffff"/>
+        <w:tcBorders>
+          <w:top w:val="none" w:color="000000" w:sz="4" w:space="0"/>
           <w:left w:val="single" w:color="000000" w:themeColor="accent3" w:themeTint="98" w:sz="4" w:space="0"/>
-          <w:bottom w:val="none"/>
-          <w:right w:val="none"/>
+          <w:bottom w:val="none" w:color="000000" w:sz="4" w:space="0"/>
+          <w:right w:val="none" w:color="000000" w:sz="4" w:space="0"/>
         </w:tcBorders>
       </w:tcPr>
     </w:tblStylePr>
@@ -9815,9 +10029,9 @@
         <w:shd w:val="clear" w:color="ffffff" w:themeColor="light1" w:fill="ffffff" w:themeFill="light1"/>
         <w:tcBorders>
           <w:top w:val="single" w:color="000000" w:themeColor="accent3" w:themeTint="98" w:sz="4" w:space="0"/>
-          <w:left w:val="none"/>
-          <w:bottom w:val="none"/>
-          <w:right w:val="none"/>
+          <w:left w:val="none" w:color="000000" w:sz="4" w:space="0"/>
+          <w:bottom w:val="none" w:color="000000" w:sz="4" w:space="0"/>
+          <w:right w:val="none" w:color="000000" w:sz="4" w:space="0"/>
         </w:tcBorders>
       </w:tcPr>
     </w:tblStylePr>
@@ -9829,9 +10043,9 @@
       </w:rPr>
     </w:tblStylePr>
   </w:style>
-  <w:style w:type="table" w:styleId="149">
+  <w:style w:type="table" w:styleId="772">
     <w:name w:val="List Table 7 Colorful - Accent 4"/>
-    <w:basedOn w:val="599"/>
+    <w:basedOn w:val="815"/>
     <w:uiPriority w:val="99"/>
     <w:pPr>
       <w:spacing w:after="0" w:line="240" w:lineRule="auto"/>
@@ -9877,11 +10091,11 @@
         <w:jc w:val="right"/>
       </w:pPr>
       <w:tcPr>
-        <w:shd w:color="ffffff"/>
-        <w:tcBorders>
-          <w:top w:val="none"/>
-          <w:left w:val="none"/>
-          <w:bottom w:val="none"/>
+        <w:shd w:val="clear" w:color="ffffff"/>
+        <w:tcBorders>
+          <w:top w:val="none" w:color="000000" w:sz="4" w:space="0"/>
+          <w:left w:val="none" w:color="000000" w:sz="4" w:space="0"/>
+          <w:bottom w:val="none" w:color="000000" w:sz="4" w:space="0"/>
           <w:right w:val="single" w:color="000000" w:themeColor="accent4" w:themeTint="9A" w:sz="4" w:space="0"/>
         </w:tcBorders>
       </w:tcPr>
@@ -9896,10 +10110,10 @@
       <w:tcPr>
         <w:shd w:val="clear" w:color="ffffff" w:themeColor="light1" w:fill="ffffff" w:themeFill="light1"/>
         <w:tcBorders>
-          <w:top w:val="none"/>
-          <w:left w:val="none"/>
+          <w:top w:val="none" w:color="000000" w:sz="4" w:space="0"/>
+          <w:left w:val="none" w:color="000000" w:sz="4" w:space="0"/>
           <w:bottom w:val="single" w:color="000000" w:themeColor="accent4" w:themeTint="9A" w:sz="4" w:space="0"/>
-          <w:right w:val="none"/>
+          <w:right w:val="none" w:color="000000" w:sz="4" w:space="0"/>
         </w:tcBorders>
       </w:tcPr>
     </w:tblStylePr>
@@ -9911,12 +10125,12 @@
         <w:sz w:val="22"/>
       </w:rPr>
       <w:tcPr>
-        <w:shd w:color="ffffff"/>
-        <w:tcBorders>
-          <w:top w:val="none"/>
+        <w:shd w:val="clear" w:color="ffffff"/>
+        <w:tcBorders>
+          <w:top w:val="none" w:color="000000" w:sz="4" w:space="0"/>
           <w:left w:val="single" w:color="000000" w:themeColor="accent4" w:themeTint="9A" w:sz="4" w:space="0"/>
-          <w:bottom w:val="none"/>
-          <w:right w:val="none"/>
+          <w:bottom w:val="none" w:color="000000" w:sz="4" w:space="0"/>
+          <w:right w:val="none" w:color="000000" w:sz="4" w:space="0"/>
         </w:tcBorders>
       </w:tcPr>
     </w:tblStylePr>
@@ -9931,9 +10145,9 @@
         <w:shd w:val="clear" w:color="ffffff" w:themeColor="light1" w:fill="ffffff" w:themeFill="light1"/>
         <w:tcBorders>
           <w:top w:val="single" w:color="000000" w:themeColor="accent4" w:themeTint="9A" w:sz="4" w:space="0"/>
-          <w:left w:val="none"/>
-          <w:bottom w:val="none"/>
-          <w:right w:val="none"/>
+          <w:left w:val="none" w:color="000000" w:sz="4" w:space="0"/>
+          <w:bottom w:val="none" w:color="000000" w:sz="4" w:space="0"/>
+          <w:right w:val="none" w:color="000000" w:sz="4" w:space="0"/>
         </w:tcBorders>
       </w:tcPr>
     </w:tblStylePr>
@@ -9945,9 +10159,9 @@
       </w:rPr>
     </w:tblStylePr>
   </w:style>
-  <w:style w:type="table" w:styleId="150">
+  <w:style w:type="table" w:styleId="773">
     <w:name w:val="List Table 7 Colorful - Accent 5"/>
-    <w:basedOn w:val="599"/>
+    <w:basedOn w:val="815"/>
     <w:uiPriority w:val="99"/>
     <w:pPr>
       <w:spacing w:after="0" w:line="240" w:lineRule="auto"/>
@@ -9993,11 +10207,11 @@
         <w:jc w:val="right"/>
       </w:pPr>
       <w:tcPr>
-        <w:shd w:color="ffffff"/>
-        <w:tcBorders>
-          <w:top w:val="none"/>
-          <w:left w:val="none"/>
-          <w:bottom w:val="none"/>
+        <w:shd w:val="clear" w:color="ffffff"/>
+        <w:tcBorders>
+          <w:top w:val="none" w:color="000000" w:sz="4" w:space="0"/>
+          <w:left w:val="none" w:color="000000" w:sz="4" w:space="0"/>
+          <w:bottom w:val="none" w:color="000000" w:sz="4" w:space="0"/>
           <w:right w:val="single" w:color="000000" w:themeColor="accent5" w:themeTint="9A" w:sz="4" w:space="0"/>
         </w:tcBorders>
       </w:tcPr>
@@ -10012,10 +10226,10 @@
       <w:tcPr>
         <w:shd w:val="clear" w:color="ffffff" w:themeColor="light1" w:fill="ffffff" w:themeFill="light1"/>
         <w:tcBorders>
-          <w:top w:val="none"/>
-          <w:left w:val="none"/>
+          <w:top w:val="none" w:color="000000" w:sz="4" w:space="0"/>
+          <w:left w:val="none" w:color="000000" w:sz="4" w:space="0"/>
           <w:bottom w:val="single" w:color="000000" w:themeColor="accent5" w:themeTint="9A" w:sz="4" w:space="0"/>
-          <w:right w:val="none"/>
+          <w:right w:val="none" w:color="000000" w:sz="4" w:space="0"/>
         </w:tcBorders>
       </w:tcPr>
     </w:tblStylePr>
@@ -10027,12 +10241,12 @@
         <w:sz w:val="22"/>
       </w:rPr>
       <w:tcPr>
-        <w:shd w:color="ffffff"/>
-        <w:tcBorders>
-          <w:top w:val="none"/>
+        <w:shd w:val="clear" w:color="ffffff"/>
+        <w:tcBorders>
+          <w:top w:val="none" w:color="000000" w:sz="4" w:space="0"/>
           <w:left w:val="single" w:color="000000" w:themeColor="accent5" w:themeTint="9A" w:sz="4" w:space="0"/>
-          <w:bottom w:val="none"/>
-          <w:right w:val="none"/>
+          <w:bottom w:val="none" w:color="000000" w:sz="4" w:space="0"/>
+          <w:right w:val="none" w:color="000000" w:sz="4" w:space="0"/>
         </w:tcBorders>
       </w:tcPr>
     </w:tblStylePr>
@@ -10047,9 +10261,9 @@
         <w:shd w:val="clear" w:color="ffffff" w:themeColor="light1" w:fill="ffffff" w:themeFill="light1"/>
         <w:tcBorders>
           <w:top w:val="single" w:color="000000" w:themeColor="accent5" w:themeTint="9A" w:sz="4" w:space="0"/>
-          <w:left w:val="none"/>
-          <w:bottom w:val="none"/>
-          <w:right w:val="none"/>
+          <w:left w:val="none" w:color="000000" w:sz="4" w:space="0"/>
+          <w:bottom w:val="none" w:color="000000" w:sz="4" w:space="0"/>
+          <w:right w:val="none" w:color="000000" w:sz="4" w:space="0"/>
         </w:tcBorders>
       </w:tcPr>
     </w:tblStylePr>
@@ -10061,9 +10275,9 @@
       </w:rPr>
     </w:tblStylePr>
   </w:style>
-  <w:style w:type="table" w:styleId="151">
+  <w:style w:type="table" w:styleId="774">
     <w:name w:val="List Table 7 Colorful - Accent 6"/>
-    <w:basedOn w:val="599"/>
+    <w:basedOn w:val="815"/>
     <w:uiPriority w:val="99"/>
     <w:pPr>
       <w:spacing w:after="0" w:line="240" w:lineRule="auto"/>
@@ -10109,11 +10323,11 @@
         <w:jc w:val="right"/>
       </w:pPr>
       <w:tcPr>
-        <w:shd w:color="ffffff"/>
-        <w:tcBorders>
-          <w:top w:val="none"/>
-          <w:left w:val="none"/>
-          <w:bottom w:val="none"/>
+        <w:shd w:val="clear" w:color="ffffff"/>
+        <w:tcBorders>
+          <w:top w:val="none" w:color="000000" w:sz="4" w:space="0"/>
+          <w:left w:val="none" w:color="000000" w:sz="4" w:space="0"/>
+          <w:bottom w:val="none" w:color="000000" w:sz="4" w:space="0"/>
           <w:right w:val="single" w:color="000000" w:themeColor="accent6" w:themeTint="98" w:sz="4" w:space="0"/>
         </w:tcBorders>
       </w:tcPr>
@@ -10128,10 +10342,10 @@
       <w:tcPr>
         <w:shd w:val="clear" w:color="ffffff" w:themeColor="light1" w:fill="ffffff" w:themeFill="light1"/>
         <w:tcBorders>
-          <w:top w:val="none"/>
-          <w:left w:val="none"/>
+          <w:top w:val="none" w:color="000000" w:sz="4" w:space="0"/>
+          <w:left w:val="none" w:color="000000" w:sz="4" w:space="0"/>
           <w:bottom w:val="single" w:color="000000" w:themeColor="accent6" w:themeTint="98" w:sz="4" w:space="0"/>
-          <w:right w:val="none"/>
+          <w:right w:val="none" w:color="000000" w:sz="4" w:space="0"/>
         </w:tcBorders>
       </w:tcPr>
     </w:tblStylePr>
@@ -10143,12 +10357,12 @@
         <w:sz w:val="22"/>
       </w:rPr>
       <w:tcPr>
-        <w:shd w:color="ffffff"/>
-        <w:tcBorders>
-          <w:top w:val="none"/>
+        <w:shd w:val="clear" w:color="ffffff"/>
+        <w:tcBorders>
+          <w:top w:val="none" w:color="000000" w:sz="4" w:space="0"/>
           <w:left w:val="single" w:color="000000" w:themeColor="accent6" w:themeTint="98" w:sz="4" w:space="0"/>
-          <w:bottom w:val="none"/>
-          <w:right w:val="none"/>
+          <w:bottom w:val="none" w:color="000000" w:sz="4" w:space="0"/>
+          <w:right w:val="none" w:color="000000" w:sz="4" w:space="0"/>
         </w:tcBorders>
       </w:tcPr>
     </w:tblStylePr>
@@ -10163,9 +10377,9 @@
         <w:shd w:val="clear" w:color="ffffff" w:themeColor="light1" w:fill="ffffff" w:themeFill="light1"/>
         <w:tcBorders>
           <w:top w:val="single" w:color="000000" w:themeColor="accent6" w:themeTint="98" w:sz="4" w:space="0"/>
-          <w:left w:val="none"/>
-          <w:bottom w:val="none"/>
-          <w:right w:val="none"/>
+          <w:left w:val="none" w:color="000000" w:sz="4" w:space="0"/>
+          <w:bottom w:val="none" w:color="000000" w:sz="4" w:space="0"/>
+          <w:right w:val="none" w:color="000000" w:sz="4" w:space="0"/>
         </w:tcBorders>
       </w:tcPr>
     </w:tblStylePr>
@@ -10177,9 +10391,9 @@
       </w:rPr>
     </w:tblStylePr>
   </w:style>
-  <w:style w:type="table" w:styleId="152">
+  <w:style w:type="table" w:styleId="775">
     <w:name w:val="Lined - Accent"/>
-    <w:basedOn w:val="599"/>
+    <w:basedOn w:val="815"/>
     <w:uiPriority w:val="99"/>
     <w:pPr>
       <w:spacing w:after="0" w:line="240" w:lineRule="auto"/>
@@ -10267,9 +10481,9 @@
       </w:tcPr>
     </w:tblStylePr>
   </w:style>
-  <w:style w:type="table" w:styleId="153">
+  <w:style w:type="table" w:styleId="776">
     <w:name w:val="Lined - Accent 1"/>
-    <w:basedOn w:val="599"/>
+    <w:basedOn w:val="815"/>
     <w:uiPriority w:val="99"/>
     <w:pPr>
       <w:spacing w:after="0" w:line="240" w:lineRule="auto"/>
@@ -10357,9 +10571,9 @@
       </w:tcPr>
     </w:tblStylePr>
   </w:style>
-  <w:style w:type="table" w:styleId="154">
+  <w:style w:type="table" w:styleId="777">
     <w:name w:val="Lined - Accent 2"/>
-    <w:basedOn w:val="599"/>
+    <w:basedOn w:val="815"/>
     <w:uiPriority w:val="99"/>
     <w:pPr>
       <w:spacing w:after="0" w:line="240" w:lineRule="auto"/>
@@ -10447,9 +10661,9 @@
       </w:tcPr>
     </w:tblStylePr>
   </w:style>
-  <w:style w:type="table" w:styleId="155">
+  <w:style w:type="table" w:styleId="778">
     <w:name w:val="Lined - Accent 3"/>
-    <w:basedOn w:val="599"/>
+    <w:basedOn w:val="815"/>
     <w:uiPriority w:val="99"/>
     <w:pPr>
       <w:spacing w:after="0" w:line="240" w:lineRule="auto"/>
@@ -10537,9 +10751,9 @@
       </w:tcPr>
     </w:tblStylePr>
   </w:style>
-  <w:style w:type="table" w:styleId="156">
+  <w:style w:type="table" w:styleId="779">
     <w:name w:val="Lined - Accent 4"/>
-    <w:basedOn w:val="599"/>
+    <w:basedOn w:val="815"/>
     <w:uiPriority w:val="99"/>
     <w:pPr>
       <w:spacing w:after="0" w:line="240" w:lineRule="auto"/>
@@ -10627,9 +10841,9 @@
       </w:tcPr>
     </w:tblStylePr>
   </w:style>
-  <w:style w:type="table" w:styleId="157">
+  <w:style w:type="table" w:styleId="780">
     <w:name w:val="Lined - Accent 5"/>
-    <w:basedOn w:val="599"/>
+    <w:basedOn w:val="815"/>
     <w:uiPriority w:val="99"/>
     <w:pPr>
       <w:spacing w:after="0" w:line="240" w:lineRule="auto"/>
@@ -10717,9 +10931,9 @@
       </w:tcPr>
     </w:tblStylePr>
   </w:style>
-  <w:style w:type="table" w:styleId="158">
+  <w:style w:type="table" w:styleId="781">
     <w:name w:val="Lined - Accent 6"/>
-    <w:basedOn w:val="599"/>
+    <w:basedOn w:val="815"/>
     <w:uiPriority w:val="99"/>
     <w:pPr>
       <w:spacing w:after="0" w:line="240" w:lineRule="auto"/>
@@ -10807,9 +11021,9 @@
       </w:tcPr>
     </w:tblStylePr>
   </w:style>
-  <w:style w:type="table" w:styleId="159">
+  <w:style w:type="table" w:styleId="782">
     <w:name w:val="Bordered &amp; Lined - Accent"/>
-    <w:basedOn w:val="599"/>
+    <w:basedOn w:val="815"/>
     <w:uiPriority w:val="99"/>
     <w:pPr>
       <w:spacing w:after="0" w:line="240" w:lineRule="auto"/>
@@ -10905,9 +11119,9 @@
       </w:tcPr>
     </w:tblStylePr>
   </w:style>
-  <w:style w:type="table" w:styleId="160">
+  <w:style w:type="table" w:styleId="783">
     <w:name w:val="Bordered &amp; Lined - Accent 1"/>
-    <w:basedOn w:val="599"/>
+    <w:basedOn w:val="815"/>
     <w:uiPriority w:val="99"/>
     <w:pPr>
       <w:spacing w:after="0" w:line="240" w:lineRule="auto"/>
@@ -11003,9 +11217,9 @@
       </w:tcPr>
     </w:tblStylePr>
   </w:style>
-  <w:style w:type="table" w:styleId="161">
+  <w:style w:type="table" w:styleId="784">
     <w:name w:val="Bordered &amp; Lined - Accent 2"/>
-    <w:basedOn w:val="599"/>
+    <w:basedOn w:val="815"/>
     <w:uiPriority w:val="99"/>
     <w:pPr>
       <w:spacing w:after="0" w:line="240" w:lineRule="auto"/>
@@ -11101,9 +11315,9 @@
       </w:tcPr>
     </w:tblStylePr>
   </w:style>
-  <w:style w:type="table" w:styleId="162">
+  <w:style w:type="table" w:styleId="785">
     <w:name w:val="Bordered &amp; Lined - Accent 3"/>
-    <w:basedOn w:val="599"/>
+    <w:basedOn w:val="815"/>
     <w:uiPriority w:val="99"/>
     <w:pPr>
       <w:spacing w:after="0" w:line="240" w:lineRule="auto"/>
@@ -11199,9 +11413,9 @@
       </w:tcPr>
     </w:tblStylePr>
   </w:style>
-  <w:style w:type="table" w:styleId="163">
+  <w:style w:type="table" w:styleId="786">
     <w:name w:val="Bordered &amp; Lined - Accent 4"/>
-    <w:basedOn w:val="599"/>
+    <w:basedOn w:val="815"/>
     <w:uiPriority w:val="99"/>
     <w:pPr>
       <w:spacing w:after="0" w:line="240" w:lineRule="auto"/>
@@ -11297,9 +11511,9 @@
       </w:tcPr>
     </w:tblStylePr>
   </w:style>
-  <w:style w:type="table" w:styleId="164">
+  <w:style w:type="table" w:styleId="787">
     <w:name w:val="Bordered &amp; Lined - Accent 5"/>
-    <w:basedOn w:val="599"/>
+    <w:basedOn w:val="815"/>
     <w:uiPriority w:val="99"/>
     <w:pPr>
       <w:spacing w:after="0" w:line="240" w:lineRule="auto"/>
@@ -11395,9 +11609,9 @@
       </w:tcPr>
     </w:tblStylePr>
   </w:style>
-  <w:style w:type="table" w:styleId="165">
+  <w:style w:type="table" w:styleId="788">
     <w:name w:val="Bordered &amp; Lined - Accent 6"/>
-    <w:basedOn w:val="599"/>
+    <w:basedOn w:val="815"/>
     <w:uiPriority w:val="99"/>
     <w:pPr>
       <w:spacing w:after="0" w:line="240" w:lineRule="auto"/>
@@ -11493,9 +11707,9 @@
       </w:tcPr>
     </w:tblStylePr>
   </w:style>
-  <w:style w:type="table" w:styleId="166">
+  <w:style w:type="table" w:styleId="789">
     <w:name w:val="Bordered"/>
-    <w:basedOn w:val="599"/>
+    <w:basedOn w:val="815"/>
     <w:uiPriority w:val="99"/>
     <w:pPr>
       <w:spacing w:after="0" w:line="240" w:lineRule="auto"/>
@@ -11572,9 +11786,9 @@
       </w:tcPr>
     </w:tblStylePr>
   </w:style>
-  <w:style w:type="table" w:styleId="167">
+  <w:style w:type="table" w:styleId="790">
     <w:name w:val="Bordered - Accent 1"/>
-    <w:basedOn w:val="599"/>
+    <w:basedOn w:val="815"/>
     <w:uiPriority w:val="99"/>
     <w:pPr>
       <w:spacing w:after="0" w:line="240" w:lineRule="auto"/>
@@ -11651,9 +11865,9 @@
       </w:tcPr>
     </w:tblStylePr>
   </w:style>
-  <w:style w:type="table" w:styleId="168">
+  <w:style w:type="table" w:styleId="791">
     <w:name w:val="Bordered - Accent 2"/>
-    <w:basedOn w:val="599"/>
+    <w:basedOn w:val="815"/>
     <w:uiPriority w:val="99"/>
     <w:pPr>
       <w:spacing w:after="0" w:line="240" w:lineRule="auto"/>
@@ -11730,9 +11944,9 @@
       </w:tcPr>
     </w:tblStylePr>
   </w:style>
-  <w:style w:type="table" w:styleId="169">
+  <w:style w:type="table" w:styleId="792">
     <w:name w:val="Bordered - Accent 3"/>
-    <w:basedOn w:val="599"/>
+    <w:basedOn w:val="815"/>
     <w:uiPriority w:val="99"/>
     <w:pPr>
       <w:spacing w:after="0" w:line="240" w:lineRule="auto"/>
@@ -11809,9 +12023,9 @@
       </w:tcPr>
     </w:tblStylePr>
   </w:style>
-  <w:style w:type="table" w:styleId="170">
+  <w:style w:type="table" w:styleId="793">
     <w:name w:val="Bordered - Accent 4"/>
-    <w:basedOn w:val="599"/>
+    <w:basedOn w:val="815"/>
     <w:uiPriority w:val="99"/>
     <w:pPr>
       <w:spacing w:after="0" w:line="240" w:lineRule="auto"/>
@@ -11888,9 +12102,9 @@
       </w:tcPr>
     </w:tblStylePr>
   </w:style>
-  <w:style w:type="table" w:styleId="171">
+  <w:style w:type="table" w:styleId="794">
     <w:name w:val="Bordered - Accent 5"/>
-    <w:basedOn w:val="599"/>
+    <w:basedOn w:val="815"/>
     <w:uiPriority w:val="99"/>
     <w:pPr>
       <w:spacing w:after="0" w:line="240" w:lineRule="auto"/>
@@ -11967,9 +12181,9 @@
       </w:tcPr>
     </w:tblStylePr>
   </w:style>
-  <w:style w:type="table" w:styleId="172">
+  <w:style w:type="table" w:styleId="795">
     <w:name w:val="Bordered - Accent 6"/>
-    <w:basedOn w:val="599"/>
+    <w:basedOn w:val="815"/>
     <w:uiPriority w:val="99"/>
     <w:pPr>
       <w:spacing w:after="0" w:line="240" w:lineRule="auto"/>
@@ -12046,7 +12260,7 @@
       </w:tcPr>
     </w:tblStylePr>
   </w:style>
-  <w:style w:type="character" w:styleId="173">
+  <w:style w:type="character" w:styleId="796">
     <w:name w:val="Hyperlink"/>
     <w:uiPriority w:val="99"/>
     <w:unhideWhenUsed/>
@@ -12055,10 +12269,10 @@
       <w:u w:val="single"/>
     </w:rPr>
   </w:style>
-  <w:style w:type="paragraph" w:styleId="174">
+  <w:style w:type="paragraph" w:styleId="797">
     <w:name w:val="footnote text"/>
-    <w:basedOn w:val="598"/>
-    <w:link w:val="175"/>
+    <w:basedOn w:val="814"/>
+    <w:link w:val="798"/>
     <w:uiPriority w:val="99"/>
     <w:semiHidden/>
     <w:unhideWhenUsed/>
@@ -12069,27 +12283,26 @@
       <w:sz w:val="18"/>
     </w:rPr>
   </w:style>
-  <w:style w:type="character" w:styleId="175">
+  <w:style w:type="character" w:styleId="798">
     <w:name w:val="Footnote Text Char"/>
-    <w:link w:val="174"/>
+    <w:link w:val="797"/>
     <w:uiPriority w:val="99"/>
     <w:rPr>
       <w:sz w:val="18"/>
     </w:rPr>
   </w:style>
-  <w:style w:type="character" w:styleId="176">
+  <w:style w:type="character" w:styleId="799">
     <w:name w:val="footnote reference"/>
-    <w:basedOn w:val="10"/>
     <w:uiPriority w:val="99"/>
     <w:unhideWhenUsed/>
     <w:rPr>
       <w:vertAlign w:val="superscript"/>
     </w:rPr>
   </w:style>
-  <w:style w:type="paragraph" w:styleId="177">
+  <w:style w:type="paragraph" w:styleId="800">
     <w:name w:val="endnote text"/>
-    <w:basedOn w:val="598"/>
-    <w:link w:val="178"/>
+    <w:basedOn w:val="814"/>
+    <w:link w:val="801"/>
     <w:uiPriority w:val="99"/>
     <w:semiHidden/>
     <w:unhideWhenUsed/>
@@ -12100,17 +12313,16 @@
       <w:sz w:val="20"/>
     </w:rPr>
   </w:style>
-  <w:style w:type="character" w:styleId="178">
+  <w:style w:type="character" w:styleId="801">
     <w:name w:val="Endnote Text Char"/>
-    <w:link w:val="177"/>
+    <w:link w:val="800"/>
     <w:uiPriority w:val="99"/>
     <w:rPr>
       <w:sz w:val="20"/>
     </w:rPr>
   </w:style>
-  <w:style w:type="character" w:styleId="179">
+  <w:style w:type="character" w:styleId="802">
     <w:name w:val="endnote reference"/>
-    <w:basedOn w:val="10"/>
     <w:uiPriority w:val="99"/>
     <w:semiHidden/>
     <w:unhideWhenUsed/>
@@ -12118,10 +12330,10 @@
       <w:vertAlign w:val="superscript"/>
     </w:rPr>
   </w:style>
-  <w:style w:type="paragraph" w:styleId="180">
+  <w:style w:type="paragraph" w:styleId="803">
     <w:name w:val="toc 1"/>
-    <w:basedOn w:val="598"/>
-    <w:next w:val="598"/>
+    <w:basedOn w:val="814"/>
+    <w:next w:val="814"/>
     <w:uiPriority w:val="39"/>
     <w:unhideWhenUsed/>
     <w:pPr>
@@ -12129,10 +12341,10 @@
       <w:spacing w:after="57"/>
     </w:pPr>
   </w:style>
-  <w:style w:type="paragraph" w:styleId="181">
+  <w:style w:type="paragraph" w:styleId="804">
     <w:name w:val="toc 2"/>
-    <w:basedOn w:val="598"/>
-    <w:next w:val="598"/>
+    <w:basedOn w:val="814"/>
+    <w:next w:val="814"/>
     <w:uiPriority w:val="39"/>
     <w:unhideWhenUsed/>
     <w:pPr>
@@ -12140,10 +12352,10 @@
       <w:spacing w:after="57"/>
     </w:pPr>
   </w:style>
-  <w:style w:type="paragraph" w:styleId="182">
+  <w:style w:type="paragraph" w:styleId="805">
     <w:name w:val="toc 3"/>
-    <w:basedOn w:val="598"/>
-    <w:next w:val="598"/>
+    <w:basedOn w:val="814"/>
+    <w:next w:val="814"/>
     <w:uiPriority w:val="39"/>
     <w:unhideWhenUsed/>
     <w:pPr>
@@ -12151,10 +12363,10 @@
       <w:spacing w:after="57"/>
     </w:pPr>
   </w:style>
-  <w:style w:type="paragraph" w:styleId="183">
+  <w:style w:type="paragraph" w:styleId="806">
     <w:name w:val="toc 4"/>
-    <w:basedOn w:val="598"/>
-    <w:next w:val="598"/>
+    <w:basedOn w:val="814"/>
+    <w:next w:val="814"/>
     <w:uiPriority w:val="39"/>
     <w:unhideWhenUsed/>
     <w:pPr>
@@ -12162,10 +12374,10 @@
       <w:spacing w:after="57"/>
     </w:pPr>
   </w:style>
-  <w:style w:type="paragraph" w:styleId="184">
+  <w:style w:type="paragraph" w:styleId="807">
     <w:name w:val="toc 5"/>
-    <w:basedOn w:val="598"/>
-    <w:next w:val="598"/>
+    <w:basedOn w:val="814"/>
+    <w:next w:val="814"/>
     <w:uiPriority w:val="39"/>
     <w:unhideWhenUsed/>
     <w:pPr>
@@ -12173,10 +12385,10 @@
       <w:spacing w:after="57"/>
     </w:pPr>
   </w:style>
-  <w:style w:type="paragraph" w:styleId="185">
+  <w:style w:type="paragraph" w:styleId="808">
     <w:name w:val="toc 6"/>
-    <w:basedOn w:val="598"/>
-    <w:next w:val="598"/>
+    <w:basedOn w:val="814"/>
+    <w:next w:val="814"/>
     <w:uiPriority w:val="39"/>
     <w:unhideWhenUsed/>
     <w:pPr>
@@ -12184,10 +12396,10 @@
       <w:spacing w:after="57"/>
     </w:pPr>
   </w:style>
-  <w:style w:type="paragraph" w:styleId="186">
+  <w:style w:type="paragraph" w:styleId="809">
     <w:name w:val="toc 7"/>
-    <w:basedOn w:val="598"/>
-    <w:next w:val="598"/>
+    <w:basedOn w:val="814"/>
+    <w:next w:val="814"/>
     <w:uiPriority w:val="39"/>
     <w:unhideWhenUsed/>
     <w:pPr>
@@ -12195,10 +12407,10 @@
       <w:spacing w:after="57"/>
     </w:pPr>
   </w:style>
-  <w:style w:type="paragraph" w:styleId="187">
+  <w:style w:type="paragraph" w:styleId="810">
     <w:name w:val="toc 8"/>
-    <w:basedOn w:val="598"/>
-    <w:next w:val="598"/>
+    <w:basedOn w:val="814"/>
+    <w:next w:val="814"/>
     <w:uiPriority w:val="39"/>
     <w:unhideWhenUsed/>
     <w:pPr>
@@ -12206,10 +12418,10 @@
       <w:spacing w:after="57"/>
     </w:pPr>
   </w:style>
-  <w:style w:type="paragraph" w:styleId="188">
+  <w:style w:type="paragraph" w:styleId="811">
     <w:name w:val="toc 9"/>
-    <w:basedOn w:val="598"/>
-    <w:next w:val="598"/>
+    <w:basedOn w:val="814"/>
+    <w:next w:val="814"/>
     <w:uiPriority w:val="39"/>
     <w:unhideWhenUsed/>
     <w:pPr>
@@ -12217,26 +12429,26 @@
       <w:spacing w:after="57"/>
     </w:pPr>
   </w:style>
-  <w:style w:type="paragraph" w:styleId="189">
+  <w:style w:type="paragraph" w:styleId="812">
     <w:name w:val="TOC Heading"/>
     <w:uiPriority w:val="39"/>
     <w:unhideWhenUsed/>
   </w:style>
-  <w:style w:type="paragraph" w:styleId="190">
+  <w:style w:type="paragraph" w:styleId="813">
     <w:name w:val="table of figures"/>
-    <w:basedOn w:val="598"/>
-    <w:next w:val="598"/>
+    <w:basedOn w:val="814"/>
+    <w:next w:val="814"/>
     <w:uiPriority w:val="99"/>
     <w:unhideWhenUsed/>
     <w:pPr>
       <w:spacing w:after="0" w:afterAutospacing="0"/>
     </w:pPr>
   </w:style>
-  <w:style w:type="paragraph" w:styleId="598" w:default="1">
+  <w:style w:type="paragraph" w:styleId="814" w:default="1">
     <w:name w:val="Normal"/>
     <w:qFormat/>
   </w:style>
-  <w:style w:type="table" w:styleId="599" w:default="1">
+  <w:style w:type="table" w:styleId="815" w:default="1">
     <w:name w:val="Normal Table"/>
     <w:uiPriority w:val="99"/>
     <w:semiHidden/>
@@ -12251,24 +12463,24 @@
       </w:tblCellMar>
     </w:tblPr>
   </w:style>
-  <w:style w:type="numbering" w:styleId="600" w:default="1">
+  <w:style w:type="numbering" w:styleId="816" w:default="1">
     <w:name w:val="No List"/>
     <w:uiPriority w:val="99"/>
     <w:semiHidden/>
     <w:unhideWhenUsed/>
   </w:style>
-  <w:style w:type="paragraph" w:styleId="601">
+  <w:style w:type="paragraph" w:styleId="817">
     <w:name w:val="No Spacing"/>
-    <w:basedOn w:val="598"/>
+    <w:basedOn w:val="814"/>
     <w:uiPriority w:val="1"/>
     <w:qFormat/>
     <w:pPr>
       <w:spacing w:after="0" w:line="240" w:lineRule="auto"/>
     </w:pPr>
   </w:style>
-  <w:style w:type="paragraph" w:styleId="602">
+  <w:style w:type="paragraph" w:styleId="818">
     <w:name w:val="List Paragraph"/>
-    <w:basedOn w:val="598"/>
+    <w:basedOn w:val="814"/>
     <w:uiPriority w:val="34"/>
     <w:qFormat/>
     <w:pPr>
@@ -12276,7 +12488,7 @@
       <w:ind w:left="720"/>
     </w:pPr>
   </w:style>
-  <w:style w:type="character" w:styleId="607" w:default="1">
+  <w:style w:type="character" w:styleId="819" w:default="1">
     <w:name w:val="Default Paragraph Font"/>
     <w:uiPriority w:val="1"/>
     <w:semiHidden/>

</xml_diff>